<commit_message>
significant progress; preliminary data
</commit_message>
<xml_diff>
--- a/bjb_stress_diathesis.docx
+++ b/bjb_stress_diathesis.docx
@@ -1,43 +1,151 @@
 
 <file path=word/document.xml><?xml version="1.0" encoding="utf-8"?>
-<w:document xmlns:wpc="http://schemas.microsoft.com/office/word/2010/wordprocessingCanvas" xmlns:cx="http://schemas.microsoft.com/office/drawing/2014/chartex" xmlns:cx1="http://schemas.microsoft.com/office/drawing/2015/9/8/chartex" xmlns:cx2="http://schemas.microsoft.com/office/drawing/2015/10/21/chartex" xmlns:cx3="http://schemas.microsoft.com/office/drawing/2016/5/9/chartex" xmlns:cx4="http://schemas.microsoft.com/office/drawing/2016/5/10/chartex" xmlns:cx5="http://schemas.microsoft.com/office/drawing/2016/5/11/chartex" xmlns:cx6="http://schemas.microsoft.com/office/drawing/2016/5/12/chartex" xmlns:cx7="http://schemas.microsoft.com/office/drawing/2016/5/13/chartex" xmlns:cx8="http://schemas.microsoft.com/office/drawing/2016/5/14/chartex" xmlns:mc="http://schemas.openxmlformats.org/markup-compatibility/2006" xmlns:aink="http://schemas.microsoft.com/office/drawing/2016/ink" xmlns:am3d="http://schemas.microsoft.com/office/drawing/2017/model3d" xmlns:o="urn:schemas-microsoft-com:office:office" xmlns:r="http://schemas.openxmlformats.org/officeDocument/2006/relationships" xmlns:m="http://schemas.openxmlformats.org/officeDocument/2006/math" xmlns:v="urn:schemas-microsoft-com:vml" xmlns:wp14="http://schemas.microsoft.com/office/word/2010/wordprocessingDrawing" xmlns:wp="http://schemas.openxmlformats.org/drawingml/2006/wordprocessingDrawing" xmlns:w10="urn:schemas-microsoft-com:office:word" xmlns:w="http://schemas.openxmlformats.org/wordprocessingml/2006/main" xmlns:w14="http://schemas.microsoft.com/office/word/2010/wordml" xmlns:w15="http://schemas.microsoft.com/office/word/2012/wordml" xmlns:w16se="http://schemas.microsoft.com/office/word/2015/wordml/symex" xmlns:wpg="http://schemas.microsoft.com/office/word/2010/wordprocessingGroup" xmlns:wpi="http://schemas.microsoft.com/office/word/2010/wordprocessingInk" xmlns:wne="http://schemas.microsoft.com/office/word/2006/wordml" xmlns:wps="http://schemas.microsoft.com/office/word/2010/wordprocessingShape" mc:Ignorable="w14 w15 w16se wp14">
+<w:document xmlns:w="http://schemas.openxmlformats.org/wordprocessingml/2006/main" xmlns:m="http://schemas.openxmlformats.org/officeDocument/2006/math" xmlns:r="http://schemas.openxmlformats.org/officeDocument/2006/relationships" xmlns:o="urn:schemas-microsoft-com:office:office" xmlns:v="urn:schemas-microsoft-com:vml" xmlns:w10="urn:schemas-microsoft-com:office:word" xmlns:a="http://schemas.openxmlformats.org/drawingml/2006/main" xmlns:pic="http://schemas.openxmlformats.org/drawingml/2006/picture" xmlns:wp="http://schemas.openxmlformats.org/drawingml/2006/wordprocessingDrawing">
   <w:body>
     <w:p>
       <w:pPr>
         <w:pStyle w:val="Title"/>
       </w:pPr>
       <w:r>
-        <w:t>Genetic Heterogeneity in Vulnerability to Depression During Changing Economic Conditions</w:t>
-      </w:r>
-    </w:p>
-    <w:p>
-      <w:r>
-        <w:t>Bryce Bartlett</w:t>
-      </w:r>
-    </w:p>
-    <w:p>
-      <w:r>
-        <w:t>Fang Fang</w:t>
-      </w:r>
-    </w:p>
-    <w:p>
-      <w:r>
-        <w:t>Anitoly Yashin</w:t>
-      </w:r>
-    </w:p>
-    <w:p>
-      <w:r>
-        <w:t>Arseniy Yashkin</w:t>
-      </w:r>
-    </w:p>
-    <w:p>
-      <w:r>
-        <w:t>Igor Akushevich</w:t>
-      </w:r>
-    </w:p>
-    <w:p>
-      <w:r>
-        <w:t>Deqing Wu</w:t>
+        <w:t xml:space="preserve">Genetic</w:t>
+      </w:r>
+      <w:r>
+        <w:t xml:space="preserve"> </w:t>
+      </w:r>
+      <w:r>
+        <w:t xml:space="preserve">Heterogeneity</w:t>
+      </w:r>
+      <w:r>
+        <w:t xml:space="preserve"> </w:t>
+      </w:r>
+      <w:r>
+        <w:t xml:space="preserve">in</w:t>
+      </w:r>
+      <w:r>
+        <w:t xml:space="preserve"> </w:t>
+      </w:r>
+      <w:r>
+        <w:t xml:space="preserve">Vulnerability</w:t>
+      </w:r>
+      <w:r>
+        <w:t xml:space="preserve"> </w:t>
+      </w:r>
+      <w:r>
+        <w:t xml:space="preserve">to</w:t>
+      </w:r>
+      <w:r>
+        <w:t xml:space="preserve"> </w:t>
+      </w:r>
+      <w:r>
+        <w:t xml:space="preserve">Depression</w:t>
+      </w:r>
+      <w:r>
+        <w:t xml:space="preserve"> </w:t>
+      </w:r>
+      <w:r>
+        <w:t xml:space="preserve">During</w:t>
+      </w:r>
+      <w:r>
+        <w:t xml:space="preserve"> </w:t>
+      </w:r>
+      <w:r>
+        <w:t xml:space="preserve">Changing</w:t>
+      </w:r>
+      <w:r>
+        <w:t xml:space="preserve"> </w:t>
+      </w:r>
+      <w:r>
+        <w:t xml:space="preserve">Economic</w:t>
+      </w:r>
+      <w:r>
+        <w:t xml:space="preserve"> </w:t>
+      </w:r>
+      <w:r>
+        <w:t xml:space="preserve">Conditions</w:t>
+      </w:r>
+    </w:p>
+    <w:p>
+      <w:pPr>
+        <w:pStyle w:val="Author"/>
+      </w:pPr>
+      <w:r>
+        <w:t xml:space="preserve">Bryce</w:t>
+      </w:r>
+      <w:r>
+        <w:t xml:space="preserve"> </w:t>
+      </w:r>
+      <w:r>
+        <w:t xml:space="preserve">Bartlett</w:t>
+      </w:r>
+    </w:p>
+    <w:p>
+      <w:pPr>
+        <w:pStyle w:val="Author"/>
+      </w:pPr>
+      <w:r>
+        <w:t xml:space="preserve">Fang</w:t>
+      </w:r>
+      <w:r>
+        <w:t xml:space="preserve"> </w:t>
+      </w:r>
+      <w:r>
+        <w:t xml:space="preserve">Fang</w:t>
+      </w:r>
+    </w:p>
+    <w:p>
+      <w:pPr>
+        <w:pStyle w:val="Author"/>
+      </w:pPr>
+      <w:r>
+        <w:t xml:space="preserve">Anitoly</w:t>
+      </w:r>
+      <w:r>
+        <w:t xml:space="preserve"> </w:t>
+      </w:r>
+      <w:r>
+        <w:t xml:space="preserve">Yashin</w:t>
+      </w:r>
+    </w:p>
+    <w:p>
+      <w:pPr>
+        <w:pStyle w:val="Author"/>
+      </w:pPr>
+      <w:r>
+        <w:t xml:space="preserve">Arseniy</w:t>
+      </w:r>
+      <w:r>
+        <w:t xml:space="preserve"> </w:t>
+      </w:r>
+      <w:r>
+        <w:t xml:space="preserve">Yashkin</w:t>
+      </w:r>
+    </w:p>
+    <w:p>
+      <w:pPr>
+        <w:pStyle w:val="Author"/>
+      </w:pPr>
+      <w:r>
+        <w:t xml:space="preserve">Igor</w:t>
+      </w:r>
+      <w:r>
+        <w:t xml:space="preserve"> </w:t>
+      </w:r>
+      <w:r>
+        <w:t xml:space="preserve">Akushevich</w:t>
+      </w:r>
+    </w:p>
+    <w:p>
+      <w:pPr>
+        <w:pStyle w:val="Author"/>
+      </w:pPr>
+      <w:r>
+        <w:t xml:space="preserve">Deqing</w:t>
+      </w:r>
+      <w:r>
+        <w:t xml:space="preserve"> </w:t>
+      </w:r>
+      <w:r>
+        <w:t xml:space="preserve">Wu</w:t>
       </w:r>
     </w:p>
     <w:p>
@@ -45,51 +153,116 @@
         <w:pStyle w:val="Date"/>
       </w:pPr>
       <w:r>
-        <w:t>12/13/2017</w:t>
+        <w:t xml:space="preserve">12/13/2017</w:t>
       </w:r>
     </w:p>
     <w:p>
       <w:pPr>
         <w:pStyle w:val="Heading1"/>
       </w:pPr>
-      <w:bookmarkStart w:id="0" w:name="abstract"/>
-      <w:bookmarkEnd w:id="0"/>
-      <w:r>
-        <w:t>Abstract</w:t>
+      <w:bookmarkStart w:id="21" w:name="abstract"/>
+      <w:bookmarkEnd w:id="21"/>
+      <w:r>
+        <w:t xml:space="preserve">Abstract</w:t>
       </w:r>
     </w:p>
     <w:p>
       <w:pPr>
         <w:pStyle w:val="Heading1"/>
       </w:pPr>
-      <w:bookmarkStart w:id="1" w:name="introduction"/>
-      <w:bookmarkEnd w:id="1"/>
-      <w:r>
-        <w:t>Introduction</w:t>
-      </w:r>
-    </w:p>
-    <w:p>
-      <w:r>
-        <w:t xml:space="preserve">This study tests the genetic vulnerability or resistance to depressive events in the Health and Retirement Study (HRS). We approach this in the framework of the diathesis-stress model, which suggests excess genes confer excess vulnerability to negative outcomes when exposed to stress. We also test an opposing theory, that genes confer excess resilience to negative outcomes when exposed to stress. Combining data from the Health and Retirement Study (HRS) with information on regional unemployment rates from the Bureau of Labor Statistics (BLS), we test sensitivities to changing economic conditions between 2007 and 2012 as changes in depressive symptoms. Then, using a polygenic score from a large published Genome Wide Association Study (GWAS), we test whether individuals’ reaction to the changing economic conditions vary with polygenic risk scores (PGS). Using white non-Hispanic adults with genetic data in the HRS (n=9,946), we find (1) individuals with higher subjective well-being PGS have lower levels of </w:t>
-      </w:r>
-      <w:r>
-        <w:lastRenderedPageBreak/>
-        <w:t>depressive symptoms, but (2) individuals with higher subjective well-being PGS are more sensitive to changing economic conditions, as measured by the unemployment rate.</w:t>
+      <w:bookmarkStart w:id="22" w:name="introduction"/>
+      <w:bookmarkEnd w:id="22"/>
+      <w:r>
+        <w:t xml:space="preserve">Introduction</w:t>
+      </w:r>
+    </w:p>
+    <w:p>
+      <w:pPr>
+        <w:pStyle w:val="FirstParagraph"/>
+      </w:pPr>
+      <w:r>
+        <w:t xml:space="preserve">This study tests the genetic vulnerability or resistance to depressive events in the Health and Retirement Study (HRS). We approach this in the framework of the diathesis-stress model, which suggests excess genes confer excess vulnerability to negative outcomes when exposed to stress. We also test an opposing theory, that genes confer excess resilience to negative outcomes when exposed to stress. Combining data from the Health and Retirement Study (HRS) with information on regional unemployment rates from the Bureau of Labor Statistics (BLS), we test sensitivities to changing economic conditions between 2007 and 2012 as changes in depressive symptoms. Then, using a polygenic score from a large published Genome Wide Association Study (GWAS), we test whether individuals’ reaction to the changing economic conditions vary with polygenic risk scores (PGS). Using white non-Hispanic adults with genetic data in the HRS (n=9,946), we find (1) individuals with higher subjective well-being PGS have lower levels of depressive symptoms, but (2) individuals with higher subjective well-being PGS are more sensitive to changing economic conditions, as measured by the unemployment rate.</w:t>
       </w:r>
     </w:p>
     <w:p>
       <w:pPr>
         <w:pStyle w:val="Heading1"/>
       </w:pPr>
-      <w:bookmarkStart w:id="2" w:name="background"/>
-      <w:bookmarkEnd w:id="2"/>
-      <w:r>
-        <w:t>Background</w:t>
-      </w:r>
-    </w:p>
-    <w:p>
-      <w:r>
-        <w:t>The stress process model has been used to explain the development of all sorts of adverse health events–including continuous measures of psychological distress and depressive symptoms which do not reach clinically diagnosable levels (Gayman and Barragan 2013). In its most basic formulation, the stress process model suggests that organisms respond negatively to negative stimuli from the environment (Pearlin et al. 1981). Heterogeneity in negative responses depend on mechanisms that can either buffer or exacerbate the stress response. Studies have found that economic conditions related to “job churn” generate poor health outcomes (Strully 2009). Importantly, poor economic conditions associated with poor economic conditions, like rising unemployment rates, are associated with large-scale changes in mental health and psychological well-being (Lam, Fan, and Moen 2014).</w:t>
+      <w:bookmarkStart w:id="23" w:name="background"/>
+      <w:bookmarkEnd w:id="23"/>
+      <w:r>
+        <w:t xml:space="preserve">Background</w:t>
+      </w:r>
+    </w:p>
+    <w:p>
+      <w:pPr>
+        <w:pStyle w:val="FirstParagraph"/>
+      </w:pPr>
+      <w:r>
+        <w:t xml:space="preserve">The stress process model has been used to explain the development of all sorts of adverse health events–including continuous measures of psychological distress and depressive symptoms which do not reach clinically diagnosable levels</w:t>
+      </w:r>
+      <w:r>
+        <w:t xml:space="preserve"> </w:t>
+      </w:r>
+      <w:r>
+        <w:t xml:space="preserve">(Gayman and Barragan 2013)</w:t>
+      </w:r>
+      <w:r>
+        <w:t xml:space="preserve">. In its most basic formulation, the stress process model suggests that organisms respond negatively to negative stimuli from the environment</w:t>
+      </w:r>
+      <w:r>
+        <w:t xml:space="preserve"> </w:t>
+      </w:r>
+      <w:r>
+        <w:t xml:space="preserve">(Pearlin et al. 1981)</w:t>
+      </w:r>
+      <w:r>
+        <w:t xml:space="preserve">. Heterogeneity in negative responses depend on mechanisms that can either buffer or exacerbate the stress response. Studies have found that economic conditions related to</w:t>
+      </w:r>
+      <w:r>
+        <w:t xml:space="preserve"> </w:t>
+      </w:r>
+      <w:r>
+        <w:t xml:space="preserve">“</w:t>
+      </w:r>
+      <w:r>
+        <w:t xml:space="preserve">job churn</w:t>
+      </w:r>
+      <w:r>
+        <w:t xml:space="preserve">”</w:t>
+      </w:r>
+      <w:r>
+        <w:t xml:space="preserve"> </w:t>
+      </w:r>
+      <w:r>
+        <w:t xml:space="preserve">generate poor health outcomes</w:t>
+      </w:r>
+      <w:r>
+        <w:t xml:space="preserve"> </w:t>
+      </w:r>
+      <w:r>
+        <w:t xml:space="preserve">(Strully 2009)</w:t>
+      </w:r>
+      <w:r>
+        <w:t xml:space="preserve">. Importantly, poor economic conditions associated with poor economic conditions, like rising unemployment rates, are associated with large-scale changes in mental health and psychological well-being</w:t>
+      </w:r>
+      <w:r>
+        <w:t xml:space="preserve"> </w:t>
+      </w:r>
+      <w:r>
+        <w:t xml:space="preserve">(Lam, Fan, and Moen 2014)</w:t>
+      </w:r>
+      <w:r>
+        <w:t xml:space="preserve">. This generally operates through increasing job uncertainty. In addition to these general patterns, there has also been a secular increase in job uncertainty beginning in the late 1970s and accelerating after the recessions of the 2000s</w:t>
+      </w:r>
+      <w:r>
+        <w:t xml:space="preserve"> </w:t>
+      </w:r>
+      <w:r>
+        <w:t xml:space="preserve">(Kalleberg 2011)</w:t>
+      </w:r>
+      <w:r>
+        <w:t xml:space="preserve">.</w:t>
       </w:r>
     </w:p>
     <w:p>
@@ -97,16 +270,46 @@
         <w:pStyle w:val="BodyText"/>
       </w:pPr>
       <w:r>
-        <w:t>This study asks whether there is variation in the response to these generalized stressful conditions is associated with differences in genetic risk scores. The theory of genetic heterogeneity in vulnerability to stress response is known as the diathesis-stress model (Domingue et al. 2016). While controversial, studies have found evidence of genetic vulnerability to stress, such as the death of a spouse (Domingue et al. 2016). Reports of psychological distress represent an exceedingly complex phenotype (Conley 2009), and there are multiple genetic markers we can possibly use. Like Domingue, et al. we use positive subjective well-being (</w:t>
+        <w:t xml:space="preserve">This study asks whether there is variation in the response to these generalized stressful conditions is associated with differences in genetic risk scores. The theory of genetic heterogeneity in vulnerability to stress response is known as the diathesis-stress model</w:t>
+      </w:r>
+      <w:r>
+        <w:t xml:space="preserve"> </w:t>
+      </w:r>
+      <w:r>
+        <w:t xml:space="preserve">(Domingue et al. 2016)</w:t>
+      </w:r>
+      <w:r>
+        <w:t xml:space="preserve">. Studies have found evidence of genetic vulnerability to stress, such as the death of a spouse</w:t>
+      </w:r>
+      <w:r>
+        <w:t xml:space="preserve"> </w:t>
+      </w:r>
+      <w:r>
+        <w:t xml:space="preserve">(Domingue et al. 2016)</w:t>
+      </w:r>
+      <w:r>
+        <w:t xml:space="preserve">. Reports of psychological distress represent an exceedingly complex phenotype</w:t>
+      </w:r>
+      <w:r>
+        <w:t xml:space="preserve"> </w:t>
+      </w:r>
+      <w:r>
+        <w:t xml:space="preserve">(Conley 2009)</w:t>
+      </w:r>
+      <w:r>
+        <w:t xml:space="preserve">, and there are multiple genetic markers we can possibly use. Like Domingue, et al. we use positive subjective well-being (</w:t>
       </w:r>
       <w:r>
         <w:rPr>
           <w:i/>
         </w:rPr>
-        <w:t>i.e.</w:t>
-      </w:r>
-      <w:r>
-        <w:t xml:space="preserve"> happiness) as our genetic measure.</w:t>
+        <w:t xml:space="preserve">i.e.</w:t>
+      </w:r>
+      <w:r>
+        <w:t xml:space="preserve"> </w:t>
+      </w:r>
+      <w:r>
+        <w:t xml:space="preserve">happiness) as our genetic measure.</w:t>
       </w:r>
     </w:p>
     <w:p>
@@ -114,8 +317,7 @@
         <w:pStyle w:val="BodyText"/>
       </w:pPr>
       <w:r>
-        <w:lastRenderedPageBreak/>
-        <w:t>The outcome we use is depressive symptoms, commonly used to test exposure to stress, and the environmental exposure is changes in the unemployment rate between 2002 and 2012 (inclusive of the Great Recession).</w:t>
+        <w:t xml:space="preserve">We present two sets of hypotheses below. One set regards direct economic impacts, and the other set is about indirect economic impacts:</w:t>
       </w:r>
     </w:p>
     <w:p>
@@ -123,7 +325,7 @@
         <w:pStyle w:val="BodyText"/>
       </w:pPr>
       <w:r>
-        <w:t>Hypothesis 1:</w:t>
+        <w:t xml:space="preserve">Hypothesis 1: Low polygenic risk scores for subjective well-being are associated with vulnerability to direct economic impacts, like unemployment.</w:t>
       </w:r>
     </w:p>
     <w:p>
@@ -131,7 +333,7 @@
         <w:pStyle w:val="BodyText"/>
       </w:pPr>
       <w:r>
-        <w:t>Hypothesis 2:</w:t>
+        <w:t xml:space="preserve">Hypothesis 2a: Low polygenic risk scores for subjective well-being are associated higher vulnerability to indirect economic impacts, like changes in the regional unemployment rate.</w:t>
       </w:r>
     </w:p>
     <w:p>
@@ -139,116 +341,189 @@
         <w:pStyle w:val="BodyText"/>
       </w:pPr>
       <w:r>
-        <w:t>There is evidence that positive subjective well-being is also related to longevity (Diener and Chan 2011). accordingly, we also test whether PGS for high subjective well-being is related to survival.</w:t>
+        <w:t xml:space="preserve">Hypothesis 2b: Low polygenic risk scores for subjective well-being are associated higher vulnerability to indirect economic impacts, including the persistent increase in job uncertainty over time.</w:t>
+      </w:r>
+    </w:p>
+    <w:p>
+      <w:pPr>
+        <w:pStyle w:val="Heading1"/>
+      </w:pPr>
+      <w:bookmarkStart w:id="24" w:name="data"/>
+      <w:bookmarkEnd w:id="24"/>
+      <w:r>
+        <w:t xml:space="preserve">Data</w:t>
+      </w:r>
+    </w:p>
+    <w:p>
+      <w:pPr>
+        <w:pStyle w:val="FirstParagraph"/>
+      </w:pPr>
+      <w:r>
+        <w:t xml:space="preserve">To examine these hypotheses, we use the Health and Retirment Study (HRS). The HRS is a probability-based sample of non-institutionalized adults 50 years and older. The HRS started in 1992 and is conducted every two years. As older cohorts age, the HRS refreshes the panel with samples of younger cohorts. In 2006 and 2008, the HRS collected genomic data from respondents. Because some key measures are different in the first wave and successive waves, we use waves 2-12 (1994-2014) which span a twenty year period. We also limit our analysis to non-hispanic whites.</w:t>
+      </w:r>
+    </w:p>
+    <w:p>
+      <w:pPr>
+        <w:pStyle w:val="Heading2"/>
+      </w:pPr>
+      <w:bookmarkStart w:id="25" w:name="outcome-depressive-symptoms"/>
+      <w:bookmarkEnd w:id="25"/>
+      <w:r>
+        <w:t xml:space="preserve">Outcome: Depressive Symptoms</w:t>
+      </w:r>
+    </w:p>
+    <w:p>
+      <w:pPr>
+        <w:pStyle w:val="FirstParagraph"/>
+      </w:pPr>
+      <w:r>
+        <w:t xml:space="preserve">We measure</w:t>
+      </w:r>
+      <w:r>
+        <w:t xml:space="preserve"> </w:t>
+      </w:r>
+      <w:r>
+        <w:rPr>
+          <w:i/>
+        </w:rPr>
+        <w:t xml:space="preserve">depressive symptoms</w:t>
+      </w:r>
+      <w:r>
+        <w:t xml:space="preserve"> </w:t>
+      </w:r>
+      <w:r>
+        <w:t xml:space="preserve">using the Center for Epidemeological Studies Depression 8 item (CESD-8) scale. This scale is a sum of the following dichotomous measures: felt depressed; felt everything was an effort; sleep was restless; could not get going; felt lonely; enjoyed life (reverse coded); felt sad; was happy (reverse coded).</w:t>
+      </w:r>
+    </w:p>
+    <w:p>
+      <w:pPr>
+        <w:pStyle w:val="Heading2"/>
+      </w:pPr>
+      <w:bookmarkStart w:id="26" w:name="direct-economic-impacts"/>
+      <w:bookmarkEnd w:id="26"/>
+      <w:r>
+        <w:t xml:space="preserve">Direct Economic Impacts</w:t>
+      </w:r>
+    </w:p>
+    <w:p>
+      <w:pPr>
+        <w:pStyle w:val="FirstParagraph"/>
+      </w:pPr>
+      <w:r>
+        <w:t xml:space="preserve">We measure direct economic impacts by changes in employement status. We measure employment status using a dummy variable series for employed (reference), unemployed, and retired.</w:t>
+      </w:r>
+    </w:p>
+    <w:p>
+      <w:pPr>
+        <w:pStyle w:val="Heading2"/>
+      </w:pPr>
+      <w:bookmarkStart w:id="27" w:name="indirect-economic-impacts"/>
+      <w:bookmarkEnd w:id="27"/>
+      <w:r>
+        <w:t xml:space="preserve">Indirect Economic Impacts</w:t>
+      </w:r>
+    </w:p>
+    <w:p>
+      <w:pPr>
+        <w:pStyle w:val="FirstParagraph"/>
+      </w:pPr>
+      <w:r>
+        <w:t xml:space="preserve">As outlined in the hypotheses above, we operationalize indirect measures of economic impacts in two ways. First, we measure by survey year. In addition, we conduct analyses over the period before the dot-com bust (1994-2000 and earlier) and after the dot-com bust (2002-2014). We also include a measure of the regional unemployment rate in the month and year prior to the interview. We take this figure from the Bureau of Labor Statistics regional unemployment rate measures.</w:t>
+      </w:r>
+    </w:p>
+    <w:p>
+      <w:pPr>
+        <w:pStyle w:val="Heading2"/>
+      </w:pPr>
+      <w:bookmarkStart w:id="28" w:name="polygenic-risk-scores"/>
+      <w:bookmarkEnd w:id="28"/>
+      <w:r>
+        <w:t xml:space="preserve">Polygenic Risk Scores</w:t>
+      </w:r>
+    </w:p>
+    <w:p>
+      <w:pPr>
+        <w:pStyle w:val="FirstParagraph"/>
+      </w:pPr>
+      <w:r>
+        <w:t xml:space="preserve">We follow the procedure outlined in Dominigue, et al.</w:t>
+      </w:r>
+      <w:r>
+        <w:t xml:space="preserve"> </w:t>
+      </w:r>
+      <w:r>
+        <w:t xml:space="preserve">(2016)</w:t>
+      </w:r>
+      <w:r>
+        <w:t xml:space="preserve"> </w:t>
+      </w:r>
+      <w:r>
+        <w:t xml:space="preserve">to calculate our polygenic risk scores. First, we match SNPs in the HRS to SNPS in the GWAS conducted by Okbay et al.</w:t>
+      </w:r>
+      <w:r>
+        <w:t xml:space="preserve"> </w:t>
+      </w:r>
+      <w:r>
+        <w:t xml:space="preserve">(2016)</w:t>
+      </w:r>
+      <w:r>
+        <w:t xml:space="preserve"> </w:t>
+      </w:r>
+      <w:r>
+        <w:t xml:space="preserve">available through the Social Science Genetic Association Consortium. Second, we sum the weighted estimates of well-being associated alleles from the GWAS to calculate a polygenic score. Third, we adjust the residulized PGS using 10 principal components and PLINK (command: pca), and normalize the PGS residual distribution, which we use as the measure of genetic predisposition to well-being.</w:t>
+      </w:r>
+    </w:p>
+    <w:p>
+      <w:pPr>
+        <w:pStyle w:val="Heading2"/>
+      </w:pPr>
+      <w:bookmarkStart w:id="29" w:name="controls"/>
+      <w:bookmarkEnd w:id="29"/>
+      <w:r>
+        <w:t xml:space="preserve">Controls</w:t>
+      </w:r>
+    </w:p>
+    <w:p>
+      <w:pPr>
+        <w:pStyle w:val="FirstParagraph"/>
+      </w:pPr>
+      <w:r>
+        <w:t xml:space="preserve">We include a handfull of time-varying controls which have been shown to associate with depressive symptoms. These are age marital status, household income and household wealth. Since we employ fixed effects models as described below, we do not include time-invariant characteristics such as gender, although we do include gender in our summary of descriptive statistics.</w:t>
+      </w:r>
+    </w:p>
+    <w:p>
+      <w:pPr>
+        <w:pStyle w:val="Heading1"/>
+      </w:pPr>
+      <w:bookmarkStart w:id="30" w:name="analytic-strategy"/>
+      <w:bookmarkEnd w:id="30"/>
+      <w:r>
+        <w:t xml:space="preserve">Analytic Strategy</w:t>
+      </w:r>
+    </w:p>
+    <w:p>
+      <w:pPr>
+        <w:pStyle w:val="FirstParagraph"/>
+      </w:pPr>
+      <w:r>
+        <w:t xml:space="preserve">Treating changes in unemployment rates as exogenous, we employ a standard fixed effects design to test our environmental models</w:t>
+      </w:r>
+      <w:r>
+        <w:t xml:space="preserve"> </w:t>
+      </w:r>
+      <w:r>
+        <w:t xml:space="preserve">(Conley 2009)</w:t>
+      </w:r>
+      <w:r>
+        <w:t xml:space="preserve">. We then interact environmental conditions with the PGS. We do not include a direct effect of the PGS in our models because it is not identified.</w:t>
       </w:r>
     </w:p>
     <w:p>
       <w:pPr>
         <w:pStyle w:val="BodyText"/>
-        <w:rPr>
-          <w:rStyle w:val="VerbatimChar"/>
-        </w:rPr>
-      </w:pPr>
-      <w:r>
-        <w:t xml:space="preserve">Hypothesis 3: </w:t>
-      </w:r>
-      <w:r>
-        <w:rPr>
-          <w:rStyle w:val="VerbatimChar"/>
-        </w:rPr>
-        <w:t>survival: if these models pan out; I think we can include either way</w:t>
-      </w:r>
-    </w:p>
-    <w:p>
-      <w:pPr>
-        <w:pStyle w:val="BodyText"/>
-        <w:ind w:firstLine="0"/>
-        <w:rPr>
-          <w:rStyle w:val="VerbatimChar"/>
-        </w:rPr>
-      </w:pPr>
-    </w:p>
-    <w:p>
-      <w:pPr>
-        <w:pStyle w:val="BodyText"/>
-        <w:ind w:firstLine="0"/>
-        <w:rPr>
-          <w:rStyle w:val="VerbatimChar"/>
-        </w:rPr>
-      </w:pPr>
-      <w:bookmarkStart w:id="3" w:name="_GoBack"/>
-      <w:bookmarkEnd w:id="3"/>
-    </w:p>
-    <w:p>
-      <w:pPr>
-        <w:pStyle w:val="BodyText"/>
-        <w:ind w:firstLine="0"/>
-        <w:rPr>
-          <w:rStyle w:val="VerbatimChar"/>
-        </w:rPr>
-      </w:pPr>
-    </w:p>
-    <w:p>
-      <w:pPr>
-        <w:pStyle w:val="BodyText"/>
-        <w:ind w:firstLine="0"/>
-        <w:rPr>
-          <w:rStyle w:val="VerbatimChar"/>
-        </w:rPr>
-      </w:pPr>
-      <w:r>
-        <w:rPr>
-          <w:rStyle w:val="VerbatimChar"/>
-        </w:rPr>
-        <w:t>-look at ben Domingue</w:t>
-      </w:r>
-    </w:p>
-    <w:p>
-      <w:pPr>
-        <w:pStyle w:val="BodyText"/>
-        <w:ind w:firstLine="0"/>
-      </w:pPr>
-    </w:p>
-    <w:p>
-      <w:pPr>
-        <w:pStyle w:val="Heading2"/>
-      </w:pPr>
-      <w:bookmarkStart w:id="4" w:name="polygenic-risk-scores"/>
-      <w:bookmarkEnd w:id="4"/>
-      <w:r>
-        <w:t>Polygenic Risk Scores</w:t>
-      </w:r>
-    </w:p>
-    <w:p>
-      <w:r>
-        <w:t xml:space="preserve">We follow the procedure outlined in Dominigue, et al. (2016) to calculate our polygenic risk scores. First, we match SNPs in the HRS to SNPS in the GWAS conducted by Okbay et al. (2016) available through the Social Science Genetic Association Consortium. Second, we sum the weighted estimates of well-being associated alleles from the GWAS to calculate a polygenic score. Third, we adjust the residulized PGS using 10 principal components and PLINK </w:t>
-      </w:r>
-      <w:r>
-        <w:lastRenderedPageBreak/>
-        <w:t>(command: pca), and normalize the PGS residual distribution, which we use as the measure of genetic predisposition to well-being.</w:t>
-      </w:r>
-    </w:p>
-    <w:p>
-      <w:pPr>
-        <w:pStyle w:val="Heading1"/>
-      </w:pPr>
-      <w:bookmarkStart w:id="5" w:name="analytic-strategy"/>
-      <w:bookmarkEnd w:id="5"/>
-      <w:r>
-        <w:t>Analytic Strategy</w:t>
-      </w:r>
-    </w:p>
-    <w:p>
-      <w:r>
-        <w:t>Treating changes in unemployment rates as exogenous, we employ a standard fixed effects design to test our environmental models (Conley 2009). We then interact environmental conditions with the PGS. We do not include a direct effect of the PGS in our models because it is not identified.</w:t>
-      </w:r>
-    </w:p>
-    <w:p>
-      <w:pPr>
-        <w:pStyle w:val="BodyText"/>
-      </w:pPr>
-      <w:r>
-        <w:t>Environment Model:</w:t>
+      </w:pPr>
+      <w:r>
+        <w:t xml:space="preserve">Environment Model:</w:t>
       </w:r>
     </w:p>
     <w:p>
@@ -261,34 +536,18 @@
         </m:oMathParaPr>
         <m:oMath>
           <m:r>
-            <w:rPr>
-              <w:rFonts w:ascii="Cambria Math" w:hAnsi="Cambria Math"/>
-            </w:rPr>
+            <m:rPr/>
             <m:t>(</m:t>
           </m:r>
           <m:sSub>
-            <m:sSubPr>
-              <m:ctrlPr>
-                <w:rPr>
-                  <w:rFonts w:ascii="Cambria Math" w:hAnsi="Cambria Math"/>
-                </w:rPr>
-              </m:ctrlPr>
-            </m:sSubPr>
             <m:e>
               <m:bar>
                 <m:barPr>
                   <m:pos m:val="top"/>
-                  <m:ctrlPr>
-                    <w:rPr>
-                      <w:rFonts w:ascii="Cambria Math" w:hAnsi="Cambria Math"/>
-                    </w:rPr>
-                  </m:ctrlPr>
                 </m:barPr>
                 <m:e>
                   <m:r>
-                    <w:rPr>
-                      <w:rFonts w:ascii="Cambria Math" w:hAnsi="Cambria Math"/>
-                    </w:rPr>
+                    <m:rPr/>
                     <m:t>y</m:t>
                   </m:r>
                 </m:e>
@@ -296,73 +555,62 @@
             </m:e>
             <m:sub>
               <m:r>
-                <w:rPr>
-                  <w:rFonts w:ascii="Cambria Math" w:hAnsi="Cambria Math"/>
-                </w:rPr>
-                <m:t>i⋅</m:t>
+                <m:rPr/>
+                <m:t>i</m:t>
+              </m:r>
+              <m:r>
+                <m:rPr/>
+                <m:t>⋅</m:t>
               </m:r>
             </m:sub>
           </m:sSub>
           <m:r>
-            <w:rPr>
-              <w:rFonts w:ascii="Cambria Math" w:hAnsi="Cambria Math"/>
-            </w:rPr>
-            <m:t>-</m:t>
+            <m:rPr/>
+            <m:t>−</m:t>
           </m:r>
           <m:sSub>
-            <m:sSubPr>
-              <m:ctrlPr>
-                <w:rPr>
-                  <w:rFonts w:ascii="Cambria Math" w:hAnsi="Cambria Math"/>
-                </w:rPr>
-              </m:ctrlPr>
-            </m:sSubPr>
             <m:e>
               <m:r>
-                <w:rPr>
-                  <w:rFonts w:ascii="Cambria Math" w:hAnsi="Cambria Math"/>
-                </w:rPr>
+                <m:rPr/>
                 <m:t>y</m:t>
               </m:r>
             </m:e>
             <m:sub>
               <m:r>
-                <w:rPr>
-                  <w:rFonts w:ascii="Cambria Math" w:hAnsi="Cambria Math"/>
-                </w:rPr>
-                <m:t>it</m:t>
+                <m:rPr/>
+                <m:t>i</m:t>
+              </m:r>
+              <m:r>
+                <m:rPr/>
+                <m:t>t</m:t>
               </m:r>
             </m:sub>
           </m:sSub>
           <m:r>
-            <w:rPr>
-              <w:rFonts w:ascii="Cambria Math" w:hAnsi="Cambria Math"/>
-            </w:rPr>
-            <m:t>)=δ(</m:t>
+            <m:rPr/>
+            <m:t>)</m:t>
+          </m:r>
+          <m:r>
+            <m:rPr/>
+            <m:t>=</m:t>
+          </m:r>
+          <m:r>
+            <m:rPr/>
+            <m:t>δ</m:t>
+          </m:r>
+          <m:r>
+            <m:rPr/>
+            <m:t>(</m:t>
           </m:r>
           <m:sSub>
-            <m:sSubPr>
-              <m:ctrlPr>
-                <w:rPr>
-                  <w:rFonts w:ascii="Cambria Math" w:hAnsi="Cambria Math"/>
-                </w:rPr>
-              </m:ctrlPr>
-            </m:sSubPr>
             <m:e>
               <m:bar>
                 <m:barPr>
                   <m:pos m:val="top"/>
-                  <m:ctrlPr>
-                    <w:rPr>
-                      <w:rFonts w:ascii="Cambria Math" w:hAnsi="Cambria Math"/>
-                    </w:rPr>
-                  </m:ctrlPr>
                 </m:barPr>
                 <m:e>
                   <m:r>
-                    <w:rPr>
-                      <w:rFonts w:ascii="Cambria Math" w:hAnsi="Cambria Math"/>
-                    </w:rPr>
+                    <m:rPr/>
                     <m:t>x</m:t>
                   </m:r>
                 </m:e>
@@ -370,72 +618,60 @@
             </m:e>
             <m:sub>
               <m:r>
-                <w:rPr>
-                  <w:rFonts w:ascii="Cambria Math" w:hAnsi="Cambria Math"/>
-                </w:rPr>
-                <m:t>i⋅</m:t>
+                <m:rPr/>
+                <m:t>i</m:t>
+              </m:r>
+              <m:r>
+                <m:rPr/>
+                <m:t>⋅</m:t>
               </m:r>
             </m:sub>
           </m:sSub>
           <m:r>
-            <w:rPr>
-              <w:rFonts w:ascii="Cambria Math" w:hAnsi="Cambria Math"/>
-            </w:rPr>
-            <m:t>-</m:t>
+            <m:rPr/>
+            <m:t>−</m:t>
           </m:r>
           <m:sSub>
-            <m:sSubPr>
-              <m:ctrlPr>
-                <w:rPr>
-                  <w:rFonts w:ascii="Cambria Math" w:hAnsi="Cambria Math"/>
-                </w:rPr>
-              </m:ctrlPr>
-            </m:sSubPr>
             <m:e>
               <m:r>
-                <w:rPr>
-                  <w:rFonts w:ascii="Cambria Math" w:hAnsi="Cambria Math"/>
-                </w:rPr>
+                <m:rPr/>
                 <m:t>x</m:t>
               </m:r>
             </m:e>
             <m:sub>
               <m:r>
-                <w:rPr>
-                  <w:rFonts w:ascii="Cambria Math" w:hAnsi="Cambria Math"/>
-                </w:rPr>
-                <m:t>it</m:t>
+                <m:rPr/>
+                <m:t>i</m:t>
+              </m:r>
+              <m:r>
+                <m:rPr/>
+                <m:t>t</m:t>
               </m:r>
             </m:sub>
           </m:sSub>
           <m:r>
-            <w:rPr>
-              <w:rFonts w:ascii="Cambria Math" w:hAnsi="Cambria Math"/>
-            </w:rPr>
-            <m:t>)+</m:t>
+            <m:rPr/>
+            <m:t>)</m:t>
+          </m:r>
+          <m:r>
+            <m:rPr/>
+            <m:t>+</m:t>
           </m:r>
           <m:sSub>
-            <m:sSubPr>
-              <m:ctrlPr>
-                <w:rPr>
-                  <w:rFonts w:ascii="Cambria Math" w:hAnsi="Cambria Math"/>
-                </w:rPr>
-              </m:ctrlPr>
-            </m:sSubPr>
             <m:e>
               <m:r>
-                <w:rPr>
-                  <w:rFonts w:ascii="Cambria Math" w:hAnsi="Cambria Math"/>
-                </w:rPr>
+                <m:rPr/>
                 <m:t>ϵ</m:t>
               </m:r>
             </m:e>
             <m:sub>
               <m:r>
-                <w:rPr>
-                  <w:rFonts w:ascii="Cambria Math" w:hAnsi="Cambria Math"/>
-                </w:rPr>
-                <m:t>it</m:t>
+                <m:rPr/>
+                <m:t>i</m:t>
+              </m:r>
+              <m:r>
+                <m:rPr/>
+                <m:t>t</m:t>
               </m:r>
             </m:sub>
           </m:sSub>
@@ -447,7 +683,7 @@
         <w:pStyle w:val="BodyText"/>
       </w:pPr>
       <w:r>
-        <w:t>Interaction Model:</w:t>
+        <w:t xml:space="preserve">Gene-by-environment Interaction Model:</w:t>
       </w:r>
     </w:p>
     <w:p>
@@ -460,34 +696,18 @@
         </m:oMathParaPr>
         <m:oMath>
           <m:r>
-            <w:rPr>
-              <w:rFonts w:ascii="Cambria Math" w:hAnsi="Cambria Math"/>
-            </w:rPr>
+            <m:rPr/>
             <m:t>(</m:t>
           </m:r>
           <m:sSub>
-            <m:sSubPr>
-              <m:ctrlPr>
-                <w:rPr>
-                  <w:rFonts w:ascii="Cambria Math" w:hAnsi="Cambria Math"/>
-                </w:rPr>
-              </m:ctrlPr>
-            </m:sSubPr>
             <m:e>
               <m:bar>
                 <m:barPr>
                   <m:pos m:val="top"/>
-                  <m:ctrlPr>
-                    <w:rPr>
-                      <w:rFonts w:ascii="Cambria Math" w:hAnsi="Cambria Math"/>
-                    </w:rPr>
-                  </m:ctrlPr>
                 </m:barPr>
                 <m:e>
                   <m:r>
-                    <w:rPr>
-                      <w:rFonts w:ascii="Cambria Math" w:hAnsi="Cambria Math"/>
-                    </w:rPr>
+                    <m:rPr/>
                     <m:t>y</m:t>
                   </m:r>
                 </m:e>
@@ -495,73 +715,62 @@
             </m:e>
             <m:sub>
               <m:r>
-                <w:rPr>
-                  <w:rFonts w:ascii="Cambria Math" w:hAnsi="Cambria Math"/>
-                </w:rPr>
-                <m:t>i⋅</m:t>
+                <m:rPr/>
+                <m:t>i</m:t>
+              </m:r>
+              <m:r>
+                <m:rPr/>
+                <m:t>⋅</m:t>
               </m:r>
             </m:sub>
           </m:sSub>
           <m:r>
-            <w:rPr>
-              <w:rFonts w:ascii="Cambria Math" w:hAnsi="Cambria Math"/>
-            </w:rPr>
-            <m:t>-</m:t>
+            <m:rPr/>
+            <m:t>−</m:t>
           </m:r>
           <m:sSub>
-            <m:sSubPr>
-              <m:ctrlPr>
-                <w:rPr>
-                  <w:rFonts w:ascii="Cambria Math" w:hAnsi="Cambria Math"/>
-                </w:rPr>
-              </m:ctrlPr>
-            </m:sSubPr>
             <m:e>
               <m:r>
-                <w:rPr>
-                  <w:rFonts w:ascii="Cambria Math" w:hAnsi="Cambria Math"/>
-                </w:rPr>
+                <m:rPr/>
                 <m:t>y</m:t>
               </m:r>
             </m:e>
             <m:sub>
               <m:r>
-                <w:rPr>
-                  <w:rFonts w:ascii="Cambria Math" w:hAnsi="Cambria Math"/>
-                </w:rPr>
-                <m:t>it</m:t>
+                <m:rPr/>
+                <m:t>i</m:t>
+              </m:r>
+              <m:r>
+                <m:rPr/>
+                <m:t>t</m:t>
               </m:r>
             </m:sub>
           </m:sSub>
           <m:r>
-            <w:rPr>
-              <w:rFonts w:ascii="Cambria Math" w:hAnsi="Cambria Math"/>
-            </w:rPr>
-            <m:t>)=δ(</m:t>
+            <m:rPr/>
+            <m:t>)</m:t>
+          </m:r>
+          <m:r>
+            <m:rPr/>
+            <m:t>=</m:t>
+          </m:r>
+          <m:r>
+            <m:rPr/>
+            <m:t>δ</m:t>
+          </m:r>
+          <m:r>
+            <m:rPr/>
+            <m:t>(</m:t>
           </m:r>
           <m:sSub>
-            <m:sSubPr>
-              <m:ctrlPr>
-                <w:rPr>
-                  <w:rFonts w:ascii="Cambria Math" w:hAnsi="Cambria Math"/>
-                </w:rPr>
-              </m:ctrlPr>
-            </m:sSubPr>
             <m:e>
               <m:bar>
                 <m:barPr>
                   <m:pos m:val="top"/>
-                  <m:ctrlPr>
-                    <w:rPr>
-                      <w:rFonts w:ascii="Cambria Math" w:hAnsi="Cambria Math"/>
-                    </w:rPr>
-                  </m:ctrlPr>
                 </m:barPr>
                 <m:e>
                   <m:r>
-                    <w:rPr>
-                      <w:rFonts w:ascii="Cambria Math" w:hAnsi="Cambria Math"/>
-                    </w:rPr>
+                    <m:rPr/>
                     <m:t>x</m:t>
                   </m:r>
                 </m:e>
@@ -569,104 +778,92 @@
             </m:e>
             <m:sub>
               <m:r>
-                <w:rPr>
-                  <w:rFonts w:ascii="Cambria Math" w:hAnsi="Cambria Math"/>
-                </w:rPr>
-                <m:t>i⋅</m:t>
+                <m:rPr/>
+                <m:t>i</m:t>
+              </m:r>
+              <m:r>
+                <m:rPr/>
+                <m:t>⋅</m:t>
               </m:r>
             </m:sub>
           </m:sSub>
           <m:r>
-            <w:rPr>
-              <w:rFonts w:ascii="Cambria Math" w:hAnsi="Cambria Math"/>
-            </w:rPr>
-            <m:t>-</m:t>
+            <m:rPr/>
+            <m:t>−</m:t>
           </m:r>
           <m:sSub>
-            <m:sSubPr>
-              <m:ctrlPr>
-                <w:rPr>
-                  <w:rFonts w:ascii="Cambria Math" w:hAnsi="Cambria Math"/>
-                </w:rPr>
-              </m:ctrlPr>
-            </m:sSubPr>
             <m:e>
               <m:r>
-                <w:rPr>
-                  <w:rFonts w:ascii="Cambria Math" w:hAnsi="Cambria Math"/>
-                </w:rPr>
+                <m:rPr/>
                 <m:t>x</m:t>
               </m:r>
             </m:e>
             <m:sub>
               <m:r>
-                <w:rPr>
-                  <w:rFonts w:ascii="Cambria Math" w:hAnsi="Cambria Math"/>
-                </w:rPr>
-                <m:t>it</m:t>
+                <m:rPr/>
+                <m:t>i</m:t>
+              </m:r>
+              <m:r>
+                <m:rPr/>
+                <m:t>t</m:t>
               </m:r>
             </m:sub>
           </m:sSub>
           <m:r>
-            <w:rPr>
-              <w:rFonts w:ascii="Cambria Math" w:hAnsi="Cambria Math"/>
-            </w:rPr>
-            <m:t>)+</m:t>
+            <m:rPr/>
+            <m:t>)</m:t>
+          </m:r>
+          <m:r>
+            <m:rPr/>
+            <m:t>+</m:t>
           </m:r>
           <m:sSub>
-            <m:sSubPr>
-              <m:ctrlPr>
-                <w:rPr>
-                  <w:rFonts w:ascii="Cambria Math" w:hAnsi="Cambria Math"/>
-                </w:rPr>
-              </m:ctrlPr>
-            </m:sSubPr>
             <m:e>
               <m:r>
-                <w:rPr>
-                  <w:rFonts w:ascii="Cambria Math" w:hAnsi="Cambria Math"/>
-                </w:rPr>
+                <m:rPr/>
                 <m:t>ϵ</m:t>
               </m:r>
             </m:e>
             <m:sub>
               <m:r>
-                <w:rPr>
-                  <w:rFonts w:ascii="Cambria Math" w:hAnsi="Cambria Math"/>
-                </w:rPr>
-                <m:t>it</m:t>
+                <m:rPr/>
+                <m:t>i</m:t>
+              </m:r>
+              <m:r>
+                <m:rPr/>
+                <m:t>t</m:t>
               </m:r>
             </m:sub>
           </m:sSub>
           <m:r>
-            <w:rPr>
-              <w:rFonts w:ascii="Cambria Math" w:hAnsi="Cambria Math"/>
-            </w:rPr>
-            <m:t>)+γ[(</m:t>
+            <m:rPr/>
+            <m:t>)</m:t>
+          </m:r>
+          <m:r>
+            <m:rPr/>
+            <m:t>+</m:t>
+          </m:r>
+          <m:r>
+            <m:rPr/>
+            <m:t>γ</m:t>
+          </m:r>
+          <m:r>
+            <m:rPr/>
+            <m:t>[</m:t>
+          </m:r>
+          <m:r>
+            <m:rPr/>
+            <m:t>(</m:t>
           </m:r>
           <m:sSub>
-            <m:sSubPr>
-              <m:ctrlPr>
-                <w:rPr>
-                  <w:rFonts w:ascii="Cambria Math" w:hAnsi="Cambria Math"/>
-                </w:rPr>
-              </m:ctrlPr>
-            </m:sSubPr>
             <m:e>
               <m:bar>
                 <m:barPr>
                   <m:pos m:val="top"/>
-                  <m:ctrlPr>
-                    <w:rPr>
-                      <w:rFonts w:ascii="Cambria Math" w:hAnsi="Cambria Math"/>
-                    </w:rPr>
-                  </m:ctrlPr>
                 </m:barPr>
                 <m:e>
                   <m:r>
-                    <w:rPr>
-                      <w:rFonts w:ascii="Cambria Math" w:hAnsi="Cambria Math"/>
-                    </w:rPr>
+                    <m:rPr/>
                     <m:t>x</m:t>
                   </m:r>
                 </m:e>
@@ -674,103 +871,82 @@
             </m:e>
             <m:sub>
               <m:r>
-                <w:rPr>
-                  <w:rFonts w:ascii="Cambria Math" w:hAnsi="Cambria Math"/>
-                </w:rPr>
-                <m:t>i⋅</m:t>
+                <m:rPr/>
+                <m:t>i</m:t>
+              </m:r>
+              <m:r>
+                <m:rPr/>
+                <m:t>⋅</m:t>
               </m:r>
             </m:sub>
           </m:sSub>
           <m:r>
-            <w:rPr>
-              <w:rFonts w:ascii="Cambria Math" w:hAnsi="Cambria Math"/>
-            </w:rPr>
-            <m:t>-</m:t>
+            <m:rPr/>
+            <m:t>−</m:t>
           </m:r>
           <m:sSub>
-            <m:sSubPr>
-              <m:ctrlPr>
-                <w:rPr>
-                  <w:rFonts w:ascii="Cambria Math" w:hAnsi="Cambria Math"/>
-                </w:rPr>
-              </m:ctrlPr>
-            </m:sSubPr>
             <m:e>
               <m:r>
-                <w:rPr>
-                  <w:rFonts w:ascii="Cambria Math" w:hAnsi="Cambria Math"/>
-                </w:rPr>
+                <m:rPr/>
                 <m:t>x</m:t>
               </m:r>
             </m:e>
             <m:sub>
               <m:r>
-                <w:rPr>
-                  <w:rFonts w:ascii="Cambria Math" w:hAnsi="Cambria Math"/>
-                </w:rPr>
-                <m:t>it</m:t>
+                <m:rPr/>
+                <m:t>i</m:t>
+              </m:r>
+              <m:r>
+                <m:rPr/>
+                <m:t>t</m:t>
               </m:r>
             </m:sub>
           </m:sSub>
           <m:r>
-            <w:rPr>
-              <w:rFonts w:ascii="Cambria Math" w:hAnsi="Cambria Math"/>
-            </w:rPr>
-            <m:t>)*</m:t>
+            <m:rPr/>
+            <m:t>)</m:t>
+          </m:r>
+          <m:r>
+            <m:rPr/>
+            <m:t>*</m:t>
           </m:r>
           <m:sSub>
-            <m:sSubPr>
-              <m:ctrlPr>
-                <w:rPr>
-                  <w:rFonts w:ascii="Cambria Math" w:hAnsi="Cambria Math"/>
-                </w:rPr>
-              </m:ctrlPr>
-            </m:sSubPr>
             <m:e>
               <m:r>
-                <w:rPr>
-                  <w:rFonts w:ascii="Cambria Math" w:hAnsi="Cambria Math"/>
-                </w:rPr>
+                <m:rPr/>
                 <m:t>g</m:t>
               </m:r>
             </m:e>
             <m:sub>
               <m:r>
-                <w:rPr>
-                  <w:rFonts w:ascii="Cambria Math" w:hAnsi="Cambria Math"/>
-                </w:rPr>
+                <m:rPr/>
                 <m:t>i</m:t>
               </m:r>
             </m:sub>
           </m:sSub>
           <m:r>
-            <w:rPr>
-              <w:rFonts w:ascii="Cambria Math" w:hAnsi="Cambria Math"/>
-            </w:rPr>
-            <m:t>]+</m:t>
+            <m:rPr/>
+            <m:t>]</m:t>
+          </m:r>
+          <m:r>
+            <m:rPr/>
+            <m:t>+</m:t>
           </m:r>
           <m:sSub>
-            <m:sSubPr>
-              <m:ctrlPr>
-                <w:rPr>
-                  <w:rFonts w:ascii="Cambria Math" w:hAnsi="Cambria Math"/>
-                </w:rPr>
-              </m:ctrlPr>
-            </m:sSubPr>
             <m:e>
               <m:r>
-                <w:rPr>
-                  <w:rFonts w:ascii="Cambria Math" w:hAnsi="Cambria Math"/>
-                </w:rPr>
+                <m:rPr/>
                 <m:t>ϵ</m:t>
               </m:r>
             </m:e>
             <m:sub>
               <m:r>
-                <w:rPr>
-                  <w:rFonts w:ascii="Cambria Math" w:hAnsi="Cambria Math"/>
-                </w:rPr>
-                <m:t>it</m:t>
+                <m:rPr/>
+                <m:t>i</m:t>
+              </m:r>
+              <m:r>
+                <m:rPr/>
+                <m:t>t</m:t>
               </m:r>
             </m:sub>
           </m:sSub>
@@ -782,282 +958,406 @@
         <w:pStyle w:val="BodyText"/>
       </w:pPr>
       <w:r>
-        <w:t xml:space="preserve">Where </w:t>
+        <w:t xml:space="preserve">Where</w:t>
+      </w:r>
+      <w:r>
+        <w:t xml:space="preserve"> </w:t>
       </w:r>
       <m:oMath>
         <m:r>
-          <w:rPr>
-            <w:rFonts w:ascii="Cambria Math" w:hAnsi="Cambria Math"/>
-          </w:rPr>
+          <m:rPr/>
           <m:t>y</m:t>
         </m:r>
       </m:oMath>
       <w:r>
-        <w:t xml:space="preserve"> indicates the outcome, </w:t>
+        <w:t xml:space="preserve"> </w:t>
+      </w:r>
+      <w:r>
+        <w:t xml:space="preserve">indicates the outcome,</w:t>
+      </w:r>
+      <w:r>
+        <w:t xml:space="preserve"> </w:t>
       </w:r>
       <m:oMath>
         <m:r>
-          <w:rPr>
-            <w:rFonts w:ascii="Cambria Math" w:hAnsi="Cambria Math"/>
-          </w:rPr>
+          <m:rPr/>
           <m:t>i</m:t>
         </m:r>
       </m:oMath>
       <w:r>
-        <w:t xml:space="preserve"> indexes individuals, and </w:t>
+        <w:t xml:space="preserve"> </w:t>
+      </w:r>
+      <w:r>
+        <w:t xml:space="preserve">indexes individuals, and</w:t>
+      </w:r>
+      <w:r>
+        <w:t xml:space="preserve"> </w:t>
       </w:r>
       <m:oMath>
         <m:r>
-          <w:rPr>
-            <w:rFonts w:ascii="Cambria Math" w:hAnsi="Cambria Math"/>
-          </w:rPr>
+          <m:rPr/>
           <m:t>t</m:t>
         </m:r>
       </m:oMath>
       <w:r>
-        <w:t xml:space="preserve"> indexes time, </w:t>
+        <w:t xml:space="preserve"> </w:t>
+      </w:r>
+      <w:r>
+        <w:t xml:space="preserve">indexes time,</w:t>
+      </w:r>
+      <w:r>
+        <w:t xml:space="preserve"> </w:t>
       </w:r>
       <m:oMath>
         <m:r>
-          <w:rPr>
-            <w:rFonts w:ascii="Cambria Math" w:hAnsi="Cambria Math"/>
-          </w:rPr>
+          <m:rPr/>
           <m:t>x</m:t>
         </m:r>
       </m:oMath>
       <w:r>
-        <w:t xml:space="preserve"> is various time-varying covariates as described above, and </w:t>
+        <w:t xml:space="preserve"> </w:t>
+      </w:r>
+      <w:r>
+        <w:t xml:space="preserve">is various time-varying covariates as described above, and</w:t>
+      </w:r>
+      <w:r>
+        <w:t xml:space="preserve"> </w:t>
       </w:r>
       <m:oMath>
         <m:r>
-          <w:rPr>
-            <w:rFonts w:ascii="Cambria Math" w:hAnsi="Cambria Math"/>
-          </w:rPr>
+          <m:rPr/>
           <m:t>g</m:t>
         </m:r>
       </m:oMath>
       <w:r>
-        <w:t xml:space="preserve"> is the PGS calculated as described above.</w:t>
+        <w:t xml:space="preserve"> </w:t>
+      </w:r>
+      <w:r>
+        <w:t xml:space="preserve">is the PGS calculated as described above.</w:t>
       </w:r>
     </w:p>
     <w:p>
       <w:pPr>
         <w:pStyle w:val="Heading1"/>
       </w:pPr>
-      <w:bookmarkStart w:id="6" w:name="results"/>
-      <w:bookmarkEnd w:id="6"/>
-      <w:r>
-        <w:t>Results</w:t>
-      </w:r>
-    </w:p>
-    <w:p>
-      <w:r>
-        <w:rPr>
-          <w:rStyle w:val="VerbatimChar"/>
-        </w:rPr>
-        <w:t>see powerpoint; to be inserted later</w:t>
+      <w:bookmarkStart w:id="31" w:name="results"/>
+      <w:bookmarkEnd w:id="31"/>
+      <w:r>
+        <w:t xml:space="preserve">Results</w:t>
+      </w:r>
+    </w:p>
+    <w:p>
+      <w:pPr>
+        <w:pStyle w:val="FirstParagraph"/>
+      </w:pPr>
+      <w:r>
+        <w:t xml:space="preserve">h1 unemployment and</w:t>
+      </w:r>
+    </w:p>
+    <w:p>
+      <w:pPr>
+        <w:pStyle w:val="BodyText"/>
+      </w:pPr>
+      <w:r>
+        <w:t xml:space="preserve">h2a u/e rates (Perdiod specific)</w:t>
+      </w:r>
+    </w:p>
+    <w:p>
+      <w:pPr>
+        <w:pStyle w:val="BodyText"/>
+      </w:pPr>
+      <w:r>
+        <w:t xml:space="preserve">h2b year change over change</w:t>
       </w:r>
     </w:p>
     <w:p>
       <w:pPr>
         <w:pStyle w:val="Heading1"/>
       </w:pPr>
-      <w:bookmarkStart w:id="7" w:name="discussion-and-conclusion"/>
-      <w:bookmarkEnd w:id="7"/>
-      <w:r>
-        <w:t>Discussion and Conclusion</w:t>
+      <w:bookmarkStart w:id="32" w:name="discussion-and-conclusion"/>
+      <w:bookmarkEnd w:id="32"/>
+      <w:r>
+        <w:t xml:space="preserve">Discussion and Conclusion</w:t>
+      </w:r>
+    </w:p>
+    <w:p>
+      <w:pPr>
+        <w:pStyle w:val="FirstParagraph"/>
+      </w:pPr>
+      <w:r>
+        <w:t xml:space="preserve">id jason boardman</w:t>
       </w:r>
     </w:p>
     <w:p>
       <w:pPr>
         <w:pStyle w:val="Heading1"/>
       </w:pPr>
-      <w:bookmarkStart w:id="8" w:name="references"/>
-      <w:bookmarkEnd w:id="8"/>
-      <w:r>
-        <w:t>References</w:t>
-      </w:r>
-    </w:p>
-    <w:p>
-      <w:r>
-        <w:lastRenderedPageBreak/>
-        <w:t xml:space="preserve">Conley, Dalton. 2009. “The Promise and Challenges of Incorporating Genetic Data into Longitudinal Social Science Surveys and Research.” </w:t>
+      <w:bookmarkStart w:id="33" w:name="references"/>
+      <w:bookmarkEnd w:id="33"/>
+      <w:r>
+        <w:t xml:space="preserve">References</w:t>
+      </w:r>
+    </w:p>
+    <w:p>
+      <w:pPr>
+        <w:pStyle w:val="Bibliography"/>
+      </w:pPr>
+      <w:r>
+        <w:t xml:space="preserve">Conley, Dalton. 2009. “The Promise and Challenges of Incorporating Genetic Data into Longitudinal Social Science Surveys and Research.”</w:t>
+      </w:r>
+      <w:r>
+        <w:t xml:space="preserve"> </w:t>
       </w:r>
       <w:r>
         <w:rPr>
           <w:i/>
         </w:rPr>
-        <w:t>Biodemography and Social Biology</w:t>
-      </w:r>
-      <w:r>
-        <w:t xml:space="preserve"> 55(2):238–51. Retrieved May 17, 2017 (</w:t>
-      </w:r>
-      <w:hyperlink r:id="rId7">
+        <w:t xml:space="preserve">Biodemography and Social Biology</w:t>
+      </w:r>
+      <w:r>
+        <w:t xml:space="preserve"> </w:t>
+      </w:r>
+      <w:r>
+        <w:t xml:space="preserve">55(2):238–51. Retrieved May 17, 2017 (</w:t>
+      </w:r>
+      <w:hyperlink r:id="rId34">
         <w:r>
-          <w:t>http://dx.doi.org/10.1080/19485560903415807</w:t>
+          <w:rPr>
+            <w:rStyle w:val="Hyperlink"/>
+          </w:rPr>
+          <w:t xml:space="preserve">http://dx.doi.org/10.1080/19485560903415807</w:t>
         </w:r>
       </w:hyperlink>
       <w:r>
-        <w:t>).</w:t>
-      </w:r>
-    </w:p>
-    <w:p>
-      <w:r>
-        <w:t xml:space="preserve">Diener, Ed and Micaela Y. Chan. 2011. “Happy People Live Longer: Subjective Well-Being Contributes to Health and Longevity.” </w:t>
+        <w:t xml:space="preserve">).</w:t>
+      </w:r>
+    </w:p>
+    <w:p>
+      <w:pPr>
+        <w:pStyle w:val="Bibliography"/>
+      </w:pPr>
+      <w:r>
+        <w:t xml:space="preserve">Domingue, Ben W., Hexuan Liu, Aysu Okbay, and Daniel W. Belsky. 2016. “Genetic Heterogeneity in Depressive Symptoms Following the Death of a Spouse: Polygenic Score Analysis of the US Health and Retirement Study.”</w:t>
+      </w:r>
+      <w:r>
+        <w:t xml:space="preserve"> </w:t>
       </w:r>
       <w:r>
         <w:rPr>
           <w:i/>
         </w:rPr>
-        <w:t>Applied Psychology: Health and Well-Being</w:t>
-      </w:r>
-      <w:r>
-        <w:t xml:space="preserve"> 3(1):1–43. Retrieved July 12, 2017 (</w:t>
-      </w:r>
-      <w:hyperlink r:id="rId8">
+        <w:t xml:space="preserve">bioRxiv</w:t>
+      </w:r>
+      <w:r>
+        <w:t xml:space="preserve"> </w:t>
+      </w:r>
+      <w:r>
+        <w:t xml:space="preserve">065847. Retrieved May 17, 2017 (</w:t>
+      </w:r>
+      <w:hyperlink r:id="rId35">
         <w:r>
-          <w:t>http://onlinelibrary.wiley.com/doi/10.1111/j.1758-0854.2010.01045.x/abstract</w:t>
+          <w:rPr>
+            <w:rStyle w:val="Hyperlink"/>
+          </w:rPr>
+          <w:t xml:space="preserve">http://biorxiv.org/content/early/2016/09/21/065847.1</w:t>
         </w:r>
       </w:hyperlink>
       <w:r>
-        <w:t>).</w:t>
-      </w:r>
-    </w:p>
-    <w:p>
-      <w:r>
-        <w:t xml:space="preserve">Domingue, Ben W., Hexuan Liu, Aysu Okbay, and Daniel W. Belsky. 2016. “Genetic Heterogeneity in Depressive Symptoms Following the Death of a Spouse: Polygenic Score Analysis of the US Health and Retirement Study.” </w:t>
+        <w:t xml:space="preserve">).</w:t>
+      </w:r>
+    </w:p>
+    <w:p>
+      <w:pPr>
+        <w:pStyle w:val="Bibliography"/>
+      </w:pPr>
+      <w:r>
+        <w:t xml:space="preserve">Gayman, Mathew D. and Juan Barragan. 2013. “Multiple Perceived Reasons for Major Discrimination and Depression.”</w:t>
+      </w:r>
+      <w:r>
+        <w:t xml:space="preserve"> </w:t>
       </w:r>
       <w:r>
         <w:rPr>
           <w:i/>
         </w:rPr>
-        <w:t>bioRxiv</w:t>
-      </w:r>
-      <w:r>
-        <w:t xml:space="preserve"> 065847. Retrieved May 17, 2017 (</w:t>
-      </w:r>
-      <w:hyperlink r:id="rId9">
+        <w:t xml:space="preserve">Society and Mental Health</w:t>
+      </w:r>
+      <w:r>
+        <w:t xml:space="preserve"> </w:t>
+      </w:r>
+      <w:r>
+        <w:t xml:space="preserve">3(3):203–20. Retrieved March 24, 2014 (</w:t>
+      </w:r>
+      <w:hyperlink r:id="rId36">
         <w:r>
-          <w:t>http://biorxiv.org/content/early/2016/09/21/065847.1</w:t>
+          <w:rPr>
+            <w:rStyle w:val="Hyperlink"/>
+          </w:rPr>
+          <w:t xml:space="preserve">http://smh.sagepub.com.proxy.lib.duke.edu/content/3/3/203</w:t>
         </w:r>
       </w:hyperlink>
       <w:r>
-        <w:t>).</w:t>
-      </w:r>
-    </w:p>
-    <w:p>
-      <w:r>
-        <w:t xml:space="preserve">Gayman, Mathew D. and Juan Barragan. 2013. “Multiple Perceived Reasons for Major Discrimination and Depression.” </w:t>
+        <w:t xml:space="preserve">).</w:t>
+      </w:r>
+    </w:p>
+    <w:p>
+      <w:pPr>
+        <w:pStyle w:val="Bibliography"/>
+      </w:pPr>
+      <w:r>
+        <w:t xml:space="preserve">Kalleberg, Arne L. 2011.</w:t>
+      </w:r>
+      <w:r>
+        <w:t xml:space="preserve"> </w:t>
       </w:r>
       <w:r>
         <w:rPr>
           <w:i/>
         </w:rPr>
-        <w:t>Society and Mental Health</w:t>
-      </w:r>
-      <w:r>
-        <w:t xml:space="preserve"> 3(3):203–20. Retrieved March 24, 2014 (</w:t>
-      </w:r>
-      <w:hyperlink r:id="rId10">
-        <w:r>
-          <w:t>http://smh.sagepub.com.proxy.lib.duke.edu/content/3/3/203</w:t>
-        </w:r>
-      </w:hyperlink>
-      <w:r>
-        <w:t>).</w:t>
-      </w:r>
-    </w:p>
-    <w:p>
-      <w:r>
-        <w:t xml:space="preserve">Lam, Jack, Wen Fan, and Phyllis Moen. 2014. “Is Insecurity Worse for Well-Being in Turbulent Times? Mental Health in Context.” </w:t>
+        <w:t xml:space="preserve">Good Jobs, Bad Jobs: The Rise of Polarized and Precarious Employment Systems in the United States, 1970s-2000s</w:t>
+      </w:r>
+      <w:r>
+        <w:t xml:space="preserve">. Russell Sage Foundation.</w:t>
+      </w:r>
+    </w:p>
+    <w:p>
+      <w:pPr>
+        <w:pStyle w:val="Bibliography"/>
+      </w:pPr>
+      <w:r>
+        <w:t xml:space="preserve">Lam, Jack, Wen Fan, and Phyllis Moen. 2014. “Is Insecurity Worse for Well-Being in Turbulent Times? Mental Health in Context.”</w:t>
+      </w:r>
+      <w:r>
+        <w:t xml:space="preserve"> </w:t>
       </w:r>
       <w:r>
         <w:rPr>
           <w:i/>
         </w:rPr>
-        <w:t>Society and Mental Health</w:t>
-      </w:r>
-      <w:r>
-        <w:t xml:space="preserve"> 4(1):55–73. Retrieved January 21, 2015 (</w:t>
-      </w:r>
-      <w:hyperlink r:id="rId11">
+        <w:t xml:space="preserve">Society and Mental Health</w:t>
+      </w:r>
+      <w:r>
+        <w:t xml:space="preserve"> </w:t>
+      </w:r>
+      <w:r>
+        <w:t xml:space="preserve">4(1):55–73. Retrieved January 21, 2015 (</w:t>
+      </w:r>
+      <w:hyperlink r:id="rId37">
         <w:r>
-          <w:t>http://smh.sagepub.com/content/4/1/55</w:t>
+          <w:rPr>
+            <w:rStyle w:val="Hyperlink"/>
+          </w:rPr>
+          <w:t xml:space="preserve">http://smh.sagepub.com/content/4/1/55</w:t>
         </w:r>
       </w:hyperlink>
       <w:r>
-        <w:t>).</w:t>
-      </w:r>
-    </w:p>
-    <w:p>
-      <w:r>
-        <w:t xml:space="preserve">Okbay, Aysu et al. 2016. “Genetic Variants Associated with Subjective Well-Being, Depressive Symptoms, and Neuroticism Identified Through Genome-Wide Analyses.” </w:t>
+        <w:t xml:space="preserve">).</w:t>
+      </w:r>
+    </w:p>
+    <w:p>
+      <w:pPr>
+        <w:pStyle w:val="Bibliography"/>
+      </w:pPr>
+      <w:r>
+        <w:t xml:space="preserve">Okbay, Aysu et al. 2016. “Genetic Variants Associated with Subjective Well-Being, Depressive Symptoms, and Neuroticism Identified Through Genome-Wide Analyses.”</w:t>
+      </w:r>
+      <w:r>
+        <w:t xml:space="preserve"> </w:t>
       </w:r>
       <w:r>
         <w:rPr>
           <w:i/>
         </w:rPr>
-        <w:t>Nature Genetics</w:t>
-      </w:r>
-      <w:r>
-        <w:t xml:space="preserve"> 48(6):624–33. Retrieved May 17, 2017 (</w:t>
-      </w:r>
-      <w:hyperlink r:id="rId12">
+        <w:t xml:space="preserve">Nature Genetics</w:t>
+      </w:r>
+      <w:r>
+        <w:t xml:space="preserve"> </w:t>
+      </w:r>
+      <w:r>
+        <w:t xml:space="preserve">48(6):624–33. Retrieved May 17, 2017 (</w:t>
+      </w:r>
+      <w:hyperlink r:id="rId38">
         <w:r>
-          <w:t>http://www.nature.com/doifinder/10.1038/ng.3552</w:t>
+          <w:rPr>
+            <w:rStyle w:val="Hyperlink"/>
+          </w:rPr>
+          <w:t xml:space="preserve">http://www.nature.com/doifinder/10.1038/ng.3552</w:t>
         </w:r>
       </w:hyperlink>
       <w:r>
-        <w:t>).</w:t>
-      </w:r>
-    </w:p>
-    <w:p>
-      <w:r>
-        <w:lastRenderedPageBreak/>
-        <w:t xml:space="preserve">Pearlin, Leonard I., Elizabeth G. Menaghan, Morton A. Lieberman, and Joseph T. Mullan. 1981. “The Stress Process.” </w:t>
+        <w:t xml:space="preserve">).</w:t>
+      </w:r>
+    </w:p>
+    <w:p>
+      <w:pPr>
+        <w:pStyle w:val="Bibliography"/>
+      </w:pPr>
+      <w:r>
+        <w:t xml:space="preserve">Pearlin, Leonard I., Elizabeth G. Menaghan, Morton A. Lieberman, and Joseph T. Mullan. 1981. “The Stress Process.”</w:t>
+      </w:r>
+      <w:r>
+        <w:t xml:space="preserve"> </w:t>
       </w:r>
       <w:r>
         <w:rPr>
           <w:i/>
         </w:rPr>
-        <w:t>Journal of Health and Social Behavior</w:t>
-      </w:r>
-      <w:r>
-        <w:t xml:space="preserve"> 22(4):337–56. Retrieved March 17, 2014 (</w:t>
-      </w:r>
-      <w:hyperlink r:id="rId13">
+        <w:t xml:space="preserve">Journal of Health and Social Behavior</w:t>
+      </w:r>
+      <w:r>
+        <w:t xml:space="preserve"> </w:t>
+      </w:r>
+      <w:r>
+        <w:t xml:space="preserve">22(4):337–56. Retrieved March 17, 2014 (</w:t>
+      </w:r>
+      <w:hyperlink r:id="rId39">
         <w:r>
-          <w:t>http://www.jstor.org/stable/2136676</w:t>
+          <w:rPr>
+            <w:rStyle w:val="Hyperlink"/>
+          </w:rPr>
+          <w:t xml:space="preserve">http://www.jstor.org/stable/2136676</w:t>
         </w:r>
       </w:hyperlink>
       <w:r>
-        <w:t>).</w:t>
-      </w:r>
-    </w:p>
-    <w:p>
-      <w:r>
-        <w:t xml:space="preserve">Strully, Kate W. 2009. “Job Loss and Health in the U.S. Labor Market.” </w:t>
+        <w:t xml:space="preserve">).</w:t>
+      </w:r>
+    </w:p>
+    <w:p>
+      <w:pPr>
+        <w:pStyle w:val="Bibliography"/>
+      </w:pPr>
+      <w:r>
+        <w:t xml:space="preserve">Strully, Kate W. 2009. “Job Loss and Health in the U.S. Labor Market.”</w:t>
+      </w:r>
+      <w:r>
+        <w:t xml:space="preserve"> </w:t>
       </w:r>
       <w:r>
         <w:rPr>
           <w:i/>
         </w:rPr>
-        <w:t>Demography</w:t>
-      </w:r>
-      <w:r>
-        <w:t xml:space="preserve"> 46(2):221–46. Retrieved May 17, 2017 (</w:t>
-      </w:r>
-      <w:hyperlink r:id="rId14">
+        <w:t xml:space="preserve">Demography</w:t>
+      </w:r>
+      <w:r>
+        <w:t xml:space="preserve"> </w:t>
+      </w:r>
+      <w:r>
+        <w:t xml:space="preserve">46(2):221–46. Retrieved May 17, 2017 (</w:t>
+      </w:r>
+      <w:hyperlink r:id="rId40">
         <w:r>
-          <w:t>https://link.springer.com/article/10.1353/dem.0.0050</w:t>
+          <w:rPr>
+            <w:rStyle w:val="Hyperlink"/>
+          </w:rPr>
+          <w:t xml:space="preserve">https://link.springer.com/article/10.1353/dem.0.0050</w:t>
         </w:r>
       </w:hyperlink>
       <w:r>
-        <w:t>).</w:t>
+        <w:t xml:space="preserve">).</w:t>
       </w:r>
     </w:p>
     <w:sectPr>
-      <w:footerReference w:type="default" r:id="rId15"/>
+      <w:footerReference w:type="default" r:id="rId8"/>
       <w:pgSz w:w="12240" w:h="15840"/>
       <w:pgMar w:top="1440" w:right="1440" w:bottom="1440" w:left="1440" w:header="720" w:footer="720" w:gutter="0"/>
       <w:cols w:space="720"/>
@@ -1067,33 +1367,8 @@
 </w:document>
 </file>
 
-<file path=word/endnotes.xml><?xml version="1.0" encoding="utf-8"?>
-<w:endnotes xmlns:wpc="http://schemas.microsoft.com/office/word/2010/wordprocessingCanvas" xmlns:cx="http://schemas.microsoft.com/office/drawing/2014/chartex" xmlns:cx1="http://schemas.microsoft.com/office/drawing/2015/9/8/chartex" xmlns:cx2="http://schemas.microsoft.com/office/drawing/2015/10/21/chartex" xmlns:cx3="http://schemas.microsoft.com/office/drawing/2016/5/9/chartex" xmlns:cx4="http://schemas.microsoft.com/office/drawing/2016/5/10/chartex" xmlns:cx5="http://schemas.microsoft.com/office/drawing/2016/5/11/chartex" xmlns:cx6="http://schemas.microsoft.com/office/drawing/2016/5/12/chartex" xmlns:cx7="http://schemas.microsoft.com/office/drawing/2016/5/13/chartex" xmlns:cx8="http://schemas.microsoft.com/office/drawing/2016/5/14/chartex" xmlns:mc="http://schemas.openxmlformats.org/markup-compatibility/2006" xmlns:aink="http://schemas.microsoft.com/office/drawing/2016/ink" xmlns:am3d="http://schemas.microsoft.com/office/drawing/2017/model3d" xmlns:o="urn:schemas-microsoft-com:office:office" xmlns:r="http://schemas.openxmlformats.org/officeDocument/2006/relationships" xmlns:m="http://schemas.openxmlformats.org/officeDocument/2006/math" xmlns:v="urn:schemas-microsoft-com:vml" xmlns:wp14="http://schemas.microsoft.com/office/word/2010/wordprocessingDrawing" xmlns:wp="http://schemas.openxmlformats.org/drawingml/2006/wordprocessingDrawing" xmlns:w10="urn:schemas-microsoft-com:office:word" xmlns:w="http://schemas.openxmlformats.org/wordprocessingml/2006/main" xmlns:w14="http://schemas.microsoft.com/office/word/2010/wordml" xmlns:w15="http://schemas.microsoft.com/office/word/2012/wordml" xmlns:w16se="http://schemas.microsoft.com/office/word/2015/wordml/symex" xmlns:wpg="http://schemas.microsoft.com/office/word/2010/wordprocessingGroup" xmlns:wpi="http://schemas.microsoft.com/office/word/2010/wordprocessingInk" xmlns:wne="http://schemas.microsoft.com/office/word/2006/wordml" xmlns:wps="http://schemas.microsoft.com/office/word/2010/wordprocessingShape" mc:Ignorable="w14 w15 w16se wp14">
-  <w:endnote w:type="separator" w:id="-1">
-    <w:p>
-      <w:pPr>
-        <w:spacing w:line="240" w:lineRule="auto"/>
-      </w:pPr>
-      <w:r>
-        <w:separator/>
-      </w:r>
-    </w:p>
-  </w:endnote>
-  <w:endnote w:type="continuationSeparator" w:id="0">
-    <w:p>
-      <w:pPr>
-        <w:spacing w:line="240" w:lineRule="auto"/>
-      </w:pPr>
-      <w:r>
-        <w:continuationSeparator/>
-      </w:r>
-    </w:p>
-  </w:endnote>
-</w:endnotes>
-</file>
-
 <file path=word/footer1.xml><?xml version="1.0" encoding="utf-8"?>
-<w:ftr xmlns:wpc="http://schemas.microsoft.com/office/word/2010/wordprocessingCanvas" xmlns:cx="http://schemas.microsoft.com/office/drawing/2014/chartex" xmlns:cx1="http://schemas.microsoft.com/office/drawing/2015/9/8/chartex" xmlns:cx2="http://schemas.microsoft.com/office/drawing/2015/10/21/chartex" xmlns:cx3="http://schemas.microsoft.com/office/drawing/2016/5/9/chartex" xmlns:cx4="http://schemas.microsoft.com/office/drawing/2016/5/10/chartex" xmlns:cx5="http://schemas.microsoft.com/office/drawing/2016/5/11/chartex" xmlns:cx6="http://schemas.microsoft.com/office/drawing/2016/5/12/chartex" xmlns:cx7="http://schemas.microsoft.com/office/drawing/2016/5/13/chartex" xmlns:cx8="http://schemas.microsoft.com/office/drawing/2016/5/14/chartex" xmlns:mc="http://schemas.openxmlformats.org/markup-compatibility/2006" xmlns:aink="http://schemas.microsoft.com/office/drawing/2016/ink" xmlns:am3d="http://schemas.microsoft.com/office/drawing/2017/model3d" xmlns:o="urn:schemas-microsoft-com:office:office" xmlns:r="http://schemas.openxmlformats.org/officeDocument/2006/relationships" xmlns:m="http://schemas.openxmlformats.org/officeDocument/2006/math" xmlns:v="urn:schemas-microsoft-com:vml" xmlns:wp14="http://schemas.microsoft.com/office/word/2010/wordprocessingDrawing" xmlns:wp="http://schemas.openxmlformats.org/drawingml/2006/wordprocessingDrawing" xmlns:w10="urn:schemas-microsoft-com:office:word" xmlns:w="http://schemas.openxmlformats.org/wordprocessingml/2006/main" xmlns:w14="http://schemas.microsoft.com/office/word/2010/wordml" xmlns:w15="http://schemas.microsoft.com/office/word/2012/wordml" xmlns:w16se="http://schemas.microsoft.com/office/word/2015/wordml/symex" xmlns:wpg="http://schemas.microsoft.com/office/word/2010/wordprocessingGroup" xmlns:wpi="http://schemas.microsoft.com/office/word/2010/wordprocessingInk" xmlns:wne="http://schemas.microsoft.com/office/word/2006/wordml" xmlns:wps="http://schemas.microsoft.com/office/word/2010/wordprocessingShape" mc:Ignorable="w14 w15 w16se wp14">
+<w:ftr xmlns:wpc="http://schemas.microsoft.com/office/word/2010/wordprocessingCanvas" xmlns:mc="http://schemas.openxmlformats.org/markup-compatibility/2006" xmlns:o="urn:schemas-microsoft-com:office:office" xmlns:r="http://schemas.openxmlformats.org/officeDocument/2006/relationships" xmlns:m="http://schemas.openxmlformats.org/officeDocument/2006/math" xmlns:v="urn:schemas-microsoft-com:vml" xmlns:wp14="http://schemas.microsoft.com/office/word/2010/wordprocessingDrawing" xmlns:wp="http://schemas.openxmlformats.org/drawingml/2006/wordprocessingDrawing" xmlns:w10="urn:schemas-microsoft-com:office:word" xmlns:w="http://schemas.openxmlformats.org/wordprocessingml/2006/main" xmlns:w14="http://schemas.microsoft.com/office/word/2010/wordml" xmlns:wpg="http://schemas.microsoft.com/office/word/2010/wordprocessingGroup" xmlns:wpi="http://schemas.microsoft.com/office/word/2010/wordprocessingInk" xmlns:wne="http://schemas.microsoft.com/office/word/2006/wordml" xmlns:wps="http://schemas.microsoft.com/office/word/2010/wordprocessingShape" mc:Ignorable="w14 wp14">
   <w:sdt>
     <w:sdtPr>
       <w:id w:val="-69508152"/>
@@ -1126,7 +1401,7 @@
           <w:rPr>
             <w:noProof/>
           </w:rPr>
-          <w:t>3</w:t>
+          <w:t>2</w:t>
         </w:r>
         <w:r>
           <w:rPr>
@@ -1146,18 +1421,18 @@
 </file>
 
 <file path=word/footnotes.xml><?xml version="1.0" encoding="utf-8"?>
-<w:footnotes xmlns:wpc="http://schemas.microsoft.com/office/word/2010/wordprocessingCanvas" xmlns:cx="http://schemas.microsoft.com/office/drawing/2014/chartex" xmlns:cx1="http://schemas.microsoft.com/office/drawing/2015/9/8/chartex" xmlns:cx2="http://schemas.microsoft.com/office/drawing/2015/10/21/chartex" xmlns:cx3="http://schemas.microsoft.com/office/drawing/2016/5/9/chartex" xmlns:cx4="http://schemas.microsoft.com/office/drawing/2016/5/10/chartex" xmlns:cx5="http://schemas.microsoft.com/office/drawing/2016/5/11/chartex" xmlns:cx6="http://schemas.microsoft.com/office/drawing/2016/5/12/chartex" xmlns:cx7="http://schemas.microsoft.com/office/drawing/2016/5/13/chartex" xmlns:cx8="http://schemas.microsoft.com/office/drawing/2016/5/14/chartex" xmlns:mc="http://schemas.openxmlformats.org/markup-compatibility/2006" xmlns:aink="http://schemas.microsoft.com/office/drawing/2016/ink" xmlns:am3d="http://schemas.microsoft.com/office/drawing/2017/model3d" xmlns:o="urn:schemas-microsoft-com:office:office" xmlns:r="http://schemas.openxmlformats.org/officeDocument/2006/relationships" xmlns:m="http://schemas.openxmlformats.org/officeDocument/2006/math" xmlns:v="urn:schemas-microsoft-com:vml" xmlns:wp14="http://schemas.microsoft.com/office/word/2010/wordprocessingDrawing" xmlns:wp="http://schemas.openxmlformats.org/drawingml/2006/wordprocessingDrawing" xmlns:w10="urn:schemas-microsoft-com:office:word" xmlns:w="http://schemas.openxmlformats.org/wordprocessingml/2006/main" xmlns:w14="http://schemas.microsoft.com/office/word/2010/wordml" xmlns:w15="http://schemas.microsoft.com/office/word/2012/wordml" xmlns:w16se="http://schemas.microsoft.com/office/word/2015/wordml/symex" xmlns:wpg="http://schemas.microsoft.com/office/word/2010/wordprocessingGroup" xmlns:wpi="http://schemas.microsoft.com/office/word/2010/wordprocessingInk" xmlns:wne="http://schemas.microsoft.com/office/word/2006/wordml" xmlns:wps="http://schemas.microsoft.com/office/word/2010/wordprocessingShape" mc:Ignorable="w14 w15 w16se wp14">
+<w:footnotes xmlns:w="http://schemas.openxmlformats.org/wordprocessingml/2006/main" xmlns:m="http://schemas.openxmlformats.org/officeDocument/2006/math" xmlns:r="http://schemas.openxmlformats.org/officeDocument/2006/relationships" xmlns:o="urn:schemas-microsoft-com:office:office" xmlns:v="urn:schemas-microsoft-com:vml" xmlns:w10="urn:schemas-microsoft-com:office:word" xmlns:a="http://schemas.openxmlformats.org/drawingml/2006/main" xmlns:pic="http://schemas.openxmlformats.org/drawingml/2006/picture" xmlns:wp="http://schemas.openxmlformats.org/drawingml/2006/wordprocessingDrawing">
+  <w:footnote w:type="continuationSeparator" w:id="0">
+    <w:p>
+      <w:r>
+        <w:continuationSeparator/>
+      </w:r>
+    </w:p>
+  </w:footnote>
   <w:footnote w:type="separator" w:id="-1">
     <w:p>
       <w:r>
         <w:separator/>
-      </w:r>
-    </w:p>
-  </w:footnote>
-  <w:footnote w:type="continuationSeparator" w:id="0">
-    <w:p>
-      <w:r>
-        <w:continuationSeparator/>
       </w:r>
     </w:p>
   </w:footnote>
@@ -1165,11 +1440,11 @@
 </file>
 
 <file path=word/numbering.xml><?xml version="1.0" encoding="utf-8"?>
-<w:numbering xmlns:wpc="http://schemas.microsoft.com/office/word/2010/wordprocessingCanvas" xmlns:cx="http://schemas.microsoft.com/office/drawing/2014/chartex" xmlns:cx1="http://schemas.microsoft.com/office/drawing/2015/9/8/chartex" xmlns:cx2="http://schemas.microsoft.com/office/drawing/2015/10/21/chartex" xmlns:cx3="http://schemas.microsoft.com/office/drawing/2016/5/9/chartex" xmlns:cx4="http://schemas.microsoft.com/office/drawing/2016/5/10/chartex" xmlns:cx5="http://schemas.microsoft.com/office/drawing/2016/5/11/chartex" xmlns:cx6="http://schemas.microsoft.com/office/drawing/2016/5/12/chartex" xmlns:cx7="http://schemas.microsoft.com/office/drawing/2016/5/13/chartex" xmlns:cx8="http://schemas.microsoft.com/office/drawing/2016/5/14/chartex" xmlns:mc="http://schemas.openxmlformats.org/markup-compatibility/2006" xmlns:aink="http://schemas.microsoft.com/office/drawing/2016/ink" xmlns:am3d="http://schemas.microsoft.com/office/drawing/2017/model3d" xmlns:o="urn:schemas-microsoft-com:office:office" xmlns:r="http://schemas.openxmlformats.org/officeDocument/2006/relationships" xmlns:m="http://schemas.openxmlformats.org/officeDocument/2006/math" xmlns:v="urn:schemas-microsoft-com:vml" xmlns:wp14="http://schemas.microsoft.com/office/word/2010/wordprocessingDrawing" xmlns:wp="http://schemas.openxmlformats.org/drawingml/2006/wordprocessingDrawing" xmlns:w10="urn:schemas-microsoft-com:office:word" xmlns:w="http://schemas.openxmlformats.org/wordprocessingml/2006/main" xmlns:w14="http://schemas.microsoft.com/office/word/2010/wordml" xmlns:w15="http://schemas.microsoft.com/office/word/2012/wordml" xmlns:w16se="http://schemas.microsoft.com/office/word/2015/wordml/symex" xmlns:wpg="http://schemas.microsoft.com/office/word/2010/wordprocessingGroup" xmlns:wpi="http://schemas.microsoft.com/office/word/2010/wordprocessingInk" xmlns:wne="http://schemas.microsoft.com/office/word/2006/wordml" xmlns:wps="http://schemas.microsoft.com/office/word/2010/wordprocessingShape" mc:Ignorable="w14 w15 w16se wp14">
-  <w:abstractNum w:abstractNumId="0" w15:restartNumberingAfterBreak="0">
-    <w:nsid w:val="9C86AABF"/>
+<w:numbering xmlns:wpc="http://schemas.microsoft.com/office/word/2010/wordprocessingCanvas" xmlns:mc="http://schemas.openxmlformats.org/markup-compatibility/2006" xmlns:o="urn:schemas-microsoft-com:office:office" xmlns:r="http://schemas.openxmlformats.org/officeDocument/2006/relationships" xmlns:m="http://schemas.openxmlformats.org/officeDocument/2006/math" xmlns:v="urn:schemas-microsoft-com:vml" xmlns:wp14="http://schemas.microsoft.com/office/word/2010/wordprocessingDrawing" xmlns:wp="http://schemas.openxmlformats.org/drawingml/2006/wordprocessingDrawing" xmlns:w10="urn:schemas-microsoft-com:office:word" xmlns:w="http://schemas.openxmlformats.org/wordprocessingml/2006/main" xmlns:w14="http://schemas.microsoft.com/office/word/2010/wordml" xmlns:wpg="http://schemas.microsoft.com/office/word/2010/wordprocessingGroup" xmlns:wpi="http://schemas.microsoft.com/office/word/2010/wordprocessingInk" xmlns:wne="http://schemas.microsoft.com/office/word/2006/wordml" xmlns:wps="http://schemas.microsoft.com/office/word/2010/wordprocessingShape" mc:Ignorable="w14 wp14">
+  <w:abstractNum w:abstractNumId="0">
+    <w:nsid w:val="CCC2B31A"/>
     <w:multiLevelType w:val="multilevel"/>
-    <w:tmpl w:val="E6586AAE"/>
+    <w:tmpl w:val="1B6C84FA"/>
     <w:lvl w:ilvl="0">
       <w:numFmt w:val="bullet"/>
       <w:lvlText w:val=" "/>
@@ -1258,13 +1533,199 @@
       <w:lvlJc w:val="left"/>
     </w:lvl>
   </w:abstractNum>
-  <w:abstractNum w:abstractNumId="1" w15:restartNumberingAfterBreak="0">
-    <w:nsid w:val="CCC2B31A"/>
+  <w:abstractNum w:abstractNumId="1">
+    <w:nsid w:val="FFFFFF7C"/>
+    <w:multiLevelType w:val="singleLevel"/>
+    <w:tmpl w:val="B0C61364"/>
+    <w:lvl w:ilvl="0">
+      <w:start w:val="1"/>
+      <w:numFmt w:val="decimal"/>
+      <w:lvlText w:val="%1."/>
+      <w:lvlJc w:val="left"/>
+      <w:pPr>
+        <w:tabs>
+          <w:tab w:val="num" w:pos="1800"/>
+        </w:tabs>
+        <w:ind w:left="1800" w:hanging="360"/>
+      </w:pPr>
+    </w:lvl>
+  </w:abstractNum>
+  <w:abstractNum w:abstractNumId="2">
+    <w:nsid w:val="FFFFFF7D"/>
+    <w:multiLevelType w:val="singleLevel"/>
+    <w:tmpl w:val="668ED89A"/>
+    <w:lvl w:ilvl="0">
+      <w:start w:val="1"/>
+      <w:numFmt w:val="decimal"/>
+      <w:lvlText w:val="%1."/>
+      <w:lvlJc w:val="left"/>
+      <w:pPr>
+        <w:tabs>
+          <w:tab w:val="num" w:pos="1440"/>
+        </w:tabs>
+        <w:ind w:left="1440" w:hanging="360"/>
+      </w:pPr>
+    </w:lvl>
+  </w:abstractNum>
+  <w:abstractNum w:abstractNumId="3">
+    <w:nsid w:val="FFFFFF7E"/>
+    <w:multiLevelType w:val="singleLevel"/>
+    <w:tmpl w:val="F618BEF6"/>
+    <w:lvl w:ilvl="0">
+      <w:start w:val="1"/>
+      <w:numFmt w:val="decimal"/>
+      <w:lvlText w:val="%1."/>
+      <w:lvlJc w:val="left"/>
+      <w:pPr>
+        <w:tabs>
+          <w:tab w:val="num" w:pos="1080"/>
+        </w:tabs>
+        <w:ind w:left="1080" w:hanging="360"/>
+      </w:pPr>
+    </w:lvl>
+  </w:abstractNum>
+  <w:abstractNum w:abstractNumId="4">
+    <w:nsid w:val="FFFFFF7F"/>
+    <w:multiLevelType w:val="singleLevel"/>
+    <w:tmpl w:val="4EFEFEE2"/>
+    <w:lvl w:ilvl="0">
+      <w:start w:val="1"/>
+      <w:numFmt w:val="decimal"/>
+      <w:lvlText w:val="%1."/>
+      <w:lvlJc w:val="left"/>
+      <w:pPr>
+        <w:tabs>
+          <w:tab w:val="num" w:pos="720"/>
+        </w:tabs>
+        <w:ind w:left="720" w:hanging="360"/>
+      </w:pPr>
+    </w:lvl>
+  </w:abstractNum>
+  <w:abstractNum w:abstractNumId="5">
+    <w:nsid w:val="FFFFFF80"/>
+    <w:multiLevelType w:val="singleLevel"/>
+    <w:tmpl w:val="45486C56"/>
+    <w:lvl w:ilvl="0">
+      <w:start w:val="1"/>
+      <w:numFmt w:val="bullet"/>
+      <w:lvlText w:val=""/>
+      <w:lvlJc w:val="left"/>
+      <w:pPr>
+        <w:tabs>
+          <w:tab w:val="num" w:pos="1800"/>
+        </w:tabs>
+        <w:ind w:left="1800" w:hanging="360"/>
+      </w:pPr>
+      <w:rPr>
+        <w:rFonts w:ascii="Symbol" w:hAnsi="Symbol" w:hint="default"/>
+      </w:rPr>
+    </w:lvl>
+  </w:abstractNum>
+  <w:abstractNum w:abstractNumId="6">
+    <w:nsid w:val="FFFFFF81"/>
+    <w:multiLevelType w:val="singleLevel"/>
+    <w:tmpl w:val="45A8D436"/>
+    <w:lvl w:ilvl="0">
+      <w:start w:val="1"/>
+      <w:numFmt w:val="bullet"/>
+      <w:lvlText w:val=""/>
+      <w:lvlJc w:val="left"/>
+      <w:pPr>
+        <w:tabs>
+          <w:tab w:val="num" w:pos="1440"/>
+        </w:tabs>
+        <w:ind w:left="1440" w:hanging="360"/>
+      </w:pPr>
+      <w:rPr>
+        <w:rFonts w:ascii="Symbol" w:hAnsi="Symbol" w:hint="default"/>
+      </w:rPr>
+    </w:lvl>
+  </w:abstractNum>
+  <w:abstractNum w:abstractNumId="7">
+    <w:nsid w:val="FFFFFF82"/>
+    <w:multiLevelType w:val="singleLevel"/>
+    <w:tmpl w:val="DEEA54B6"/>
+    <w:lvl w:ilvl="0">
+      <w:start w:val="1"/>
+      <w:numFmt w:val="bullet"/>
+      <w:lvlText w:val=""/>
+      <w:lvlJc w:val="left"/>
+      <w:pPr>
+        <w:tabs>
+          <w:tab w:val="num" w:pos="1080"/>
+        </w:tabs>
+        <w:ind w:left="1080" w:hanging="360"/>
+      </w:pPr>
+      <w:rPr>
+        <w:rFonts w:ascii="Symbol" w:hAnsi="Symbol" w:hint="default"/>
+      </w:rPr>
+    </w:lvl>
+  </w:abstractNum>
+  <w:abstractNum w:abstractNumId="8">
+    <w:nsid w:val="FFFFFF83"/>
+    <w:multiLevelType w:val="singleLevel"/>
+    <w:tmpl w:val="1356505C"/>
+    <w:lvl w:ilvl="0">
+      <w:start w:val="1"/>
+      <w:numFmt w:val="bullet"/>
+      <w:lvlText w:val=""/>
+      <w:lvlJc w:val="left"/>
+      <w:pPr>
+        <w:tabs>
+          <w:tab w:val="num" w:pos="720"/>
+        </w:tabs>
+        <w:ind w:left="720" w:hanging="360"/>
+      </w:pPr>
+      <w:rPr>
+        <w:rFonts w:ascii="Symbol" w:hAnsi="Symbol" w:hint="default"/>
+      </w:rPr>
+    </w:lvl>
+  </w:abstractNum>
+  <w:abstractNum w:abstractNumId="9">
+    <w:nsid w:val="FFFFFF88"/>
+    <w:multiLevelType w:val="singleLevel"/>
+    <w:tmpl w:val="6A886D58"/>
+    <w:lvl w:ilvl="0">
+      <w:start w:val="1"/>
+      <w:numFmt w:val="decimal"/>
+      <w:lvlText w:val="%1."/>
+      <w:lvlJc w:val="left"/>
+      <w:pPr>
+        <w:tabs>
+          <w:tab w:val="num" w:pos="360"/>
+        </w:tabs>
+        <w:ind w:left="360" w:hanging="360"/>
+      </w:pPr>
+    </w:lvl>
+  </w:abstractNum>
+  <w:abstractNum w:abstractNumId="10">
+    <w:nsid w:val="FFFFFF89"/>
+    <w:multiLevelType w:val="singleLevel"/>
+    <w:tmpl w:val="116E233C"/>
+    <w:lvl w:ilvl="0">
+      <w:start w:val="1"/>
+      <w:numFmt w:val="bullet"/>
+      <w:lvlText w:val=""/>
+      <w:lvlJc w:val="left"/>
+      <w:pPr>
+        <w:tabs>
+          <w:tab w:val="num" w:pos="360"/>
+        </w:tabs>
+        <w:ind w:left="360" w:hanging="360"/>
+      </w:pPr>
+      <w:rPr>
+        <w:rFonts w:ascii="Symbol" w:hAnsi="Symbol" w:hint="default"/>
+      </w:rPr>
+    </w:lvl>
+  </w:abstractNum>
+  <w:abstractNum w:abstractNumId="11">
+    <w:nsid w:val="3BC8DB63"/>
     <w:multiLevelType w:val="multilevel"/>
-    <w:tmpl w:val="1B6C84FA"/>
+    <w:tmpl w:val="DD2EECA2"/>
     <w:lvl w:ilvl="0">
-      <w:numFmt w:val="bullet"/>
-      <w:lvlText w:val=" "/>
+      <w:start w:val="1"/>
+      <w:numFmt w:val="decimal"/>
+      <w:lvlText w:val="%1."/>
       <w:lvlJc w:val="left"/>
       <w:pPr>
         <w:tabs>
@@ -1274,8 +1735,9 @@
       </w:pPr>
     </w:lvl>
     <w:lvl w:ilvl="1">
-      <w:numFmt w:val="bullet"/>
-      <w:lvlText w:val=" "/>
+      <w:start w:val="1"/>
+      <w:numFmt w:val="decimal"/>
+      <w:lvlText w:val="%2."/>
       <w:lvlJc w:val="left"/>
       <w:pPr>
         <w:tabs>
@@ -1285,8 +1747,9 @@
       </w:pPr>
     </w:lvl>
     <w:lvl w:ilvl="2">
-      <w:numFmt w:val="bullet"/>
-      <w:lvlText w:val=" "/>
+      <w:start w:val="1"/>
+      <w:numFmt w:val="decimal"/>
+      <w:lvlText w:val="%3."/>
       <w:lvlJc w:val="left"/>
       <w:pPr>
         <w:tabs>
@@ -1296,8 +1759,9 @@
       </w:pPr>
     </w:lvl>
     <w:lvl w:ilvl="3">
-      <w:numFmt w:val="bullet"/>
-      <w:lvlText w:val=" "/>
+      <w:start w:val="1"/>
+      <w:numFmt w:val="decimal"/>
+      <w:lvlText w:val="%4."/>
       <w:lvlJc w:val="left"/>
       <w:pPr>
         <w:tabs>
@@ -1307,8 +1771,9 @@
       </w:pPr>
     </w:lvl>
     <w:lvl w:ilvl="4">
-      <w:numFmt w:val="bullet"/>
-      <w:lvlText w:val=" "/>
+      <w:start w:val="1"/>
+      <w:numFmt w:val="decimal"/>
+      <w:lvlText w:val="%5."/>
       <w:lvlJc w:val="left"/>
       <w:pPr>
         <w:tabs>
@@ -1318,8 +1783,9 @@
       </w:pPr>
     </w:lvl>
     <w:lvl w:ilvl="5">
-      <w:numFmt w:val="bullet"/>
-      <w:lvlText w:val=" "/>
+      <w:start w:val="1"/>
+      <w:numFmt w:val="decimal"/>
+      <w:lvlText w:val="%6."/>
       <w:lvlJc w:val="left"/>
       <w:pPr>
         <w:tabs>
@@ -1329,8 +1795,9 @@
       </w:pPr>
     </w:lvl>
     <w:lvl w:ilvl="6">
-      <w:numFmt w:val="bullet"/>
-      <w:lvlText w:val=" "/>
+      <w:start w:val="1"/>
+      <w:numFmt w:val="decimal"/>
+      <w:lvlText w:val="%7."/>
       <w:lvlJc w:val="left"/>
       <w:pPr>
         <w:tabs>
@@ -1350,312 +1817,12 @@
       <w:lvlJc w:val="left"/>
     </w:lvl>
   </w:abstractNum>
-  <w:abstractNum w:abstractNumId="2" w15:restartNumberingAfterBreak="0">
-    <w:nsid w:val="FFFFFF7C"/>
-    <w:multiLevelType w:val="singleLevel"/>
-    <w:tmpl w:val="B0C61364"/>
+  <w:abstractNum w:abstractNumId="990">
+    <w:nsid w:val="f0805780"/>
+    <w:multiLevelType w:val="multilevel"/>
     <w:lvl w:ilvl="0">
-      <w:start w:val="1"/>
-      <w:numFmt w:val="decimal"/>
-      <w:lvlText w:val="%1."/>
-      <w:lvlJc w:val="left"/>
-      <w:pPr>
-        <w:tabs>
-          <w:tab w:val="num" w:pos="1800"/>
-        </w:tabs>
-        <w:ind w:left="1800" w:hanging="360"/>
-      </w:pPr>
-    </w:lvl>
-  </w:abstractNum>
-  <w:abstractNum w:abstractNumId="3" w15:restartNumberingAfterBreak="0">
-    <w:nsid w:val="FFFFFF7D"/>
-    <w:multiLevelType w:val="singleLevel"/>
-    <w:tmpl w:val="668ED89A"/>
-    <w:lvl w:ilvl="0">
-      <w:start w:val="1"/>
-      <w:numFmt w:val="decimal"/>
-      <w:lvlText w:val="%1."/>
-      <w:lvlJc w:val="left"/>
-      <w:pPr>
-        <w:tabs>
-          <w:tab w:val="num" w:pos="1440"/>
-        </w:tabs>
-        <w:ind w:left="1440" w:hanging="360"/>
-      </w:pPr>
-    </w:lvl>
-  </w:abstractNum>
-  <w:abstractNum w:abstractNumId="4" w15:restartNumberingAfterBreak="0">
-    <w:nsid w:val="FFFFFF7E"/>
-    <w:multiLevelType w:val="singleLevel"/>
-    <w:tmpl w:val="F618BEF6"/>
-    <w:lvl w:ilvl="0">
-      <w:start w:val="1"/>
-      <w:numFmt w:val="decimal"/>
-      <w:lvlText w:val="%1."/>
-      <w:lvlJc w:val="left"/>
-      <w:pPr>
-        <w:tabs>
-          <w:tab w:val="num" w:pos="1080"/>
-        </w:tabs>
-        <w:ind w:left="1080" w:hanging="360"/>
-      </w:pPr>
-    </w:lvl>
-  </w:abstractNum>
-  <w:abstractNum w:abstractNumId="5" w15:restartNumberingAfterBreak="0">
-    <w:nsid w:val="FFFFFF7F"/>
-    <w:multiLevelType w:val="singleLevel"/>
-    <w:tmpl w:val="4EFEFEE2"/>
-    <w:lvl w:ilvl="0">
-      <w:start w:val="1"/>
-      <w:numFmt w:val="decimal"/>
-      <w:lvlText w:val="%1."/>
-      <w:lvlJc w:val="left"/>
-      <w:pPr>
-        <w:tabs>
-          <w:tab w:val="num" w:pos="720"/>
-        </w:tabs>
-        <w:ind w:left="720" w:hanging="360"/>
-      </w:pPr>
-    </w:lvl>
-  </w:abstractNum>
-  <w:abstractNum w:abstractNumId="6" w15:restartNumberingAfterBreak="0">
-    <w:nsid w:val="FFFFFF80"/>
-    <w:multiLevelType w:val="singleLevel"/>
-    <w:tmpl w:val="45486C56"/>
-    <w:lvl w:ilvl="0">
-      <w:start w:val="1"/>
       <w:numFmt w:val="bullet"/>
-      <w:lvlText w:val=""/>
-      <w:lvlJc w:val="left"/>
-      <w:pPr>
-        <w:tabs>
-          <w:tab w:val="num" w:pos="1800"/>
-        </w:tabs>
-        <w:ind w:left="1800" w:hanging="360"/>
-      </w:pPr>
-      <w:rPr>
-        <w:rFonts w:ascii="Symbol" w:hAnsi="Symbol" w:hint="default"/>
-      </w:rPr>
-    </w:lvl>
-  </w:abstractNum>
-  <w:abstractNum w:abstractNumId="7" w15:restartNumberingAfterBreak="0">
-    <w:nsid w:val="FFFFFF81"/>
-    <w:multiLevelType w:val="singleLevel"/>
-    <w:tmpl w:val="45A8D436"/>
-    <w:lvl w:ilvl="0">
-      <w:start w:val="1"/>
-      <w:numFmt w:val="bullet"/>
-      <w:lvlText w:val=""/>
-      <w:lvlJc w:val="left"/>
-      <w:pPr>
-        <w:tabs>
-          <w:tab w:val="num" w:pos="1440"/>
-        </w:tabs>
-        <w:ind w:left="1440" w:hanging="360"/>
-      </w:pPr>
-      <w:rPr>
-        <w:rFonts w:ascii="Symbol" w:hAnsi="Symbol" w:hint="default"/>
-      </w:rPr>
-    </w:lvl>
-  </w:abstractNum>
-  <w:abstractNum w:abstractNumId="8" w15:restartNumberingAfterBreak="0">
-    <w:nsid w:val="FFFFFF82"/>
-    <w:multiLevelType w:val="singleLevel"/>
-    <w:tmpl w:val="DEEA54B6"/>
-    <w:lvl w:ilvl="0">
-      <w:start w:val="1"/>
-      <w:numFmt w:val="bullet"/>
-      <w:lvlText w:val=""/>
-      <w:lvlJc w:val="left"/>
-      <w:pPr>
-        <w:tabs>
-          <w:tab w:val="num" w:pos="1080"/>
-        </w:tabs>
-        <w:ind w:left="1080" w:hanging="360"/>
-      </w:pPr>
-      <w:rPr>
-        <w:rFonts w:ascii="Symbol" w:hAnsi="Symbol" w:hint="default"/>
-      </w:rPr>
-    </w:lvl>
-  </w:abstractNum>
-  <w:abstractNum w:abstractNumId="9" w15:restartNumberingAfterBreak="0">
-    <w:nsid w:val="FFFFFF83"/>
-    <w:multiLevelType w:val="singleLevel"/>
-    <w:tmpl w:val="1356505C"/>
-    <w:lvl w:ilvl="0">
-      <w:start w:val="1"/>
-      <w:numFmt w:val="bullet"/>
-      <w:lvlText w:val=""/>
-      <w:lvlJc w:val="left"/>
-      <w:pPr>
-        <w:tabs>
-          <w:tab w:val="num" w:pos="720"/>
-        </w:tabs>
-        <w:ind w:left="720" w:hanging="360"/>
-      </w:pPr>
-      <w:rPr>
-        <w:rFonts w:ascii="Symbol" w:hAnsi="Symbol" w:hint="default"/>
-      </w:rPr>
-    </w:lvl>
-  </w:abstractNum>
-  <w:abstractNum w:abstractNumId="10" w15:restartNumberingAfterBreak="0">
-    <w:nsid w:val="FFFFFF88"/>
-    <w:multiLevelType w:val="singleLevel"/>
-    <w:tmpl w:val="6A886D58"/>
-    <w:lvl w:ilvl="0">
-      <w:start w:val="1"/>
-      <w:numFmt w:val="decimal"/>
-      <w:lvlText w:val="%1."/>
-      <w:lvlJc w:val="left"/>
-      <w:pPr>
-        <w:tabs>
-          <w:tab w:val="num" w:pos="360"/>
-        </w:tabs>
-        <w:ind w:left="360" w:hanging="360"/>
-      </w:pPr>
-    </w:lvl>
-  </w:abstractNum>
-  <w:abstractNum w:abstractNumId="11" w15:restartNumberingAfterBreak="0">
-    <w:nsid w:val="FFFFFF89"/>
-    <w:multiLevelType w:val="singleLevel"/>
-    <w:tmpl w:val="116E233C"/>
-    <w:lvl w:ilvl="0">
-      <w:start w:val="1"/>
-      <w:numFmt w:val="bullet"/>
-      <w:lvlText w:val=""/>
-      <w:lvlJc w:val="left"/>
-      <w:pPr>
-        <w:tabs>
-          <w:tab w:val="num" w:pos="360"/>
-        </w:tabs>
-        <w:ind w:left="360" w:hanging="360"/>
-      </w:pPr>
-      <w:rPr>
-        <w:rFonts w:ascii="Symbol" w:hAnsi="Symbol" w:hint="default"/>
-      </w:rPr>
-    </w:lvl>
-  </w:abstractNum>
-  <w:abstractNum w:abstractNumId="12" w15:restartNumberingAfterBreak="0">
-    <w:nsid w:val="0E3704FF"/>
-    <w:multiLevelType w:val="hybridMultilevel"/>
-    <w:tmpl w:val="ABF2F85E"/>
-    <w:lvl w:ilvl="0" w:tplc="10807B9C">
-      <w:start w:val="1"/>
-      <w:numFmt w:val="bullet"/>
-      <w:lvlText w:val=""/>
-      <w:lvlJc w:val="left"/>
-      <w:pPr>
-        <w:ind w:left="720" w:hanging="360"/>
-      </w:pPr>
-      <w:rPr>
-        <w:rFonts w:ascii="Wingdings" w:eastAsiaTheme="minorEastAsia" w:hAnsi="Wingdings" w:cstheme="minorBidi" w:hint="default"/>
-      </w:rPr>
-    </w:lvl>
-    <w:lvl w:ilvl="1" w:tplc="04090003" w:tentative="1">
-      <w:start w:val="1"/>
-      <w:numFmt w:val="bullet"/>
-      <w:lvlText w:val="o"/>
-      <w:lvlJc w:val="left"/>
-      <w:pPr>
-        <w:ind w:left="1440" w:hanging="360"/>
-      </w:pPr>
-      <w:rPr>
-        <w:rFonts w:ascii="Courier New" w:hAnsi="Courier New" w:cs="Courier New" w:hint="default"/>
-      </w:rPr>
-    </w:lvl>
-    <w:lvl w:ilvl="2" w:tplc="04090005" w:tentative="1">
-      <w:start w:val="1"/>
-      <w:numFmt w:val="bullet"/>
-      <w:lvlText w:val=""/>
-      <w:lvlJc w:val="left"/>
-      <w:pPr>
-        <w:ind w:left="2160" w:hanging="360"/>
-      </w:pPr>
-      <w:rPr>
-        <w:rFonts w:ascii="Wingdings" w:hAnsi="Wingdings" w:hint="default"/>
-      </w:rPr>
-    </w:lvl>
-    <w:lvl w:ilvl="3" w:tplc="04090001" w:tentative="1">
-      <w:start w:val="1"/>
-      <w:numFmt w:val="bullet"/>
-      <w:lvlText w:val=""/>
-      <w:lvlJc w:val="left"/>
-      <w:pPr>
-        <w:ind w:left="2880" w:hanging="360"/>
-      </w:pPr>
-      <w:rPr>
-        <w:rFonts w:ascii="Symbol" w:hAnsi="Symbol" w:hint="default"/>
-      </w:rPr>
-    </w:lvl>
-    <w:lvl w:ilvl="4" w:tplc="04090003" w:tentative="1">
-      <w:start w:val="1"/>
-      <w:numFmt w:val="bullet"/>
-      <w:lvlText w:val="o"/>
-      <w:lvlJc w:val="left"/>
-      <w:pPr>
-        <w:ind w:left="3600" w:hanging="360"/>
-      </w:pPr>
-      <w:rPr>
-        <w:rFonts w:ascii="Courier New" w:hAnsi="Courier New" w:cs="Courier New" w:hint="default"/>
-      </w:rPr>
-    </w:lvl>
-    <w:lvl w:ilvl="5" w:tplc="04090005" w:tentative="1">
-      <w:start w:val="1"/>
-      <w:numFmt w:val="bullet"/>
-      <w:lvlText w:val=""/>
-      <w:lvlJc w:val="left"/>
-      <w:pPr>
-        <w:ind w:left="4320" w:hanging="360"/>
-      </w:pPr>
-      <w:rPr>
-        <w:rFonts w:ascii="Wingdings" w:hAnsi="Wingdings" w:hint="default"/>
-      </w:rPr>
-    </w:lvl>
-    <w:lvl w:ilvl="6" w:tplc="04090001" w:tentative="1">
-      <w:start w:val="1"/>
-      <w:numFmt w:val="bullet"/>
-      <w:lvlText w:val=""/>
-      <w:lvlJc w:val="left"/>
-      <w:pPr>
-        <w:ind w:left="5040" w:hanging="360"/>
-      </w:pPr>
-      <w:rPr>
-        <w:rFonts w:ascii="Symbol" w:hAnsi="Symbol" w:hint="default"/>
-      </w:rPr>
-    </w:lvl>
-    <w:lvl w:ilvl="7" w:tplc="04090003" w:tentative="1">
-      <w:start w:val="1"/>
-      <w:numFmt w:val="bullet"/>
-      <w:lvlText w:val="o"/>
-      <w:lvlJc w:val="left"/>
-      <w:pPr>
-        <w:ind w:left="5760" w:hanging="360"/>
-      </w:pPr>
-      <w:rPr>
-        <w:rFonts w:ascii="Courier New" w:hAnsi="Courier New" w:cs="Courier New" w:hint="default"/>
-      </w:rPr>
-    </w:lvl>
-    <w:lvl w:ilvl="8" w:tplc="04090005" w:tentative="1">
-      <w:start w:val="1"/>
-      <w:numFmt w:val="bullet"/>
-      <w:lvlText w:val=""/>
-      <w:lvlJc w:val="left"/>
-      <w:pPr>
-        <w:ind w:left="6480" w:hanging="360"/>
-      </w:pPr>
-      <w:rPr>
-        <w:rFonts w:ascii="Wingdings" w:hAnsi="Wingdings" w:hint="default"/>
-      </w:rPr>
-    </w:lvl>
-  </w:abstractNum>
-  <w:abstractNum w:abstractNumId="13" w15:restartNumberingAfterBreak="0">
-    <w:nsid w:val="3BC8DB63"/>
-    <w:multiLevelType w:val="multilevel"/>
-    <w:tmpl w:val="DD2EECA2"/>
-    <w:lvl w:ilvl="0">
-      <w:start w:val="1"/>
-      <w:numFmt w:val="decimal"/>
-      <w:lvlText w:val="%1."/>
+      <w:lvlText w:val=" "/>
       <w:lvlJc w:val="left"/>
       <w:pPr>
         <w:tabs>
@@ -1665,9 +1832,8 @@
       </w:pPr>
     </w:lvl>
     <w:lvl w:ilvl="1">
-      <w:start w:val="1"/>
-      <w:numFmt w:val="decimal"/>
-      <w:lvlText w:val="%2."/>
+      <w:numFmt w:val="bullet"/>
+      <w:lvlText w:val=" "/>
       <w:lvlJc w:val="left"/>
       <w:pPr>
         <w:tabs>
@@ -1677,9 +1843,8 @@
       </w:pPr>
     </w:lvl>
     <w:lvl w:ilvl="2">
-      <w:start w:val="1"/>
-      <w:numFmt w:val="decimal"/>
-      <w:lvlText w:val="%3."/>
+      <w:numFmt w:val="bullet"/>
+      <w:lvlText w:val=" "/>
       <w:lvlJc w:val="left"/>
       <w:pPr>
         <w:tabs>
@@ -1689,9 +1854,8 @@
       </w:pPr>
     </w:lvl>
     <w:lvl w:ilvl="3">
-      <w:start w:val="1"/>
-      <w:numFmt w:val="decimal"/>
-      <w:lvlText w:val="%4."/>
+      <w:numFmt w:val="bullet"/>
+      <w:lvlText w:val=" "/>
       <w:lvlJc w:val="left"/>
       <w:pPr>
         <w:tabs>
@@ -1701,9 +1865,8 @@
       </w:pPr>
     </w:lvl>
     <w:lvl w:ilvl="4">
-      <w:start w:val="1"/>
-      <w:numFmt w:val="decimal"/>
-      <w:lvlText w:val="%5."/>
+      <w:numFmt w:val="bullet"/>
+      <w:lvlText w:val=" "/>
       <w:lvlJc w:val="left"/>
       <w:pPr>
         <w:tabs>
@@ -1713,9 +1876,8 @@
       </w:pPr>
     </w:lvl>
     <w:lvl w:ilvl="5">
-      <w:start w:val="1"/>
-      <w:numFmt w:val="decimal"/>
-      <w:lvlText w:val="%6."/>
+      <w:numFmt w:val="bullet"/>
+      <w:lvlText w:val=" "/>
       <w:lvlJc w:val="left"/>
       <w:pPr>
         <w:tabs>
@@ -1725,9 +1887,8 @@
       </w:pPr>
     </w:lvl>
     <w:lvl w:ilvl="6">
-      <w:start w:val="1"/>
-      <w:numFmt w:val="decimal"/>
-      <w:lvlText w:val="%7."/>
+      <w:numFmt w:val="bullet"/>
+      <w:lvlText w:val=" "/>
       <w:lvlJc w:val="left"/>
       <w:pPr>
         <w:tabs>
@@ -1736,22 +1897,12 @@
         <w:ind w:left="4800" w:hanging="480"/>
       </w:pPr>
     </w:lvl>
-    <w:lvl w:ilvl="7">
-      <w:numFmt w:val="decimal"/>
-      <w:lvlText w:val=""/>
-      <w:lvlJc w:val="left"/>
-    </w:lvl>
-    <w:lvl w:ilvl="8">
-      <w:numFmt w:val="decimal"/>
-      <w:lvlText w:val=""/>
-      <w:lvlJc w:val="left"/>
-    </w:lvl>
   </w:abstractNum>
   <w:num w:numId="1">
-    <w:abstractNumId w:val="1"/>
+    <w:abstractNumId w:val="0"/>
   </w:num>
   <w:num w:numId="2">
-    <w:abstractNumId w:val="13"/>
+    <w:abstractNumId w:val="11"/>
     <w:lvlOverride w:ilvl="0">
       <w:startOverride w:val="1"/>
     </w:lvlOverride>
@@ -1775,7 +1926,7 @@
     </w:lvlOverride>
   </w:num>
   <w:num w:numId="3">
-    <w:abstractNumId w:val="13"/>
+    <w:abstractNumId w:val="11"/>
     <w:lvlOverride w:ilvl="0">
       <w:startOverride w:val="1"/>
     </w:lvlOverride>
@@ -1799,46 +1950,43 @@
     </w:lvlOverride>
   </w:num>
   <w:num w:numId="4">
-    <w:abstractNumId w:val="11"/>
+    <w:abstractNumId w:val="10"/>
   </w:num>
   <w:num w:numId="5">
+    <w:abstractNumId w:val="8"/>
+  </w:num>
+  <w:num w:numId="6">
+    <w:abstractNumId w:val="7"/>
+  </w:num>
+  <w:num w:numId="7">
+    <w:abstractNumId w:val="6"/>
+  </w:num>
+  <w:num w:numId="8">
+    <w:abstractNumId w:val="5"/>
+  </w:num>
+  <w:num w:numId="9">
     <w:abstractNumId w:val="9"/>
   </w:num>
-  <w:num w:numId="6">
-    <w:abstractNumId w:val="8"/>
-  </w:num>
-  <w:num w:numId="7">
-    <w:abstractNumId w:val="7"/>
-  </w:num>
-  <w:num w:numId="8">
-    <w:abstractNumId w:val="6"/>
-  </w:num>
-  <w:num w:numId="9">
-    <w:abstractNumId w:val="10"/>
-  </w:num>
   <w:num w:numId="10">
-    <w:abstractNumId w:val="5"/>
+    <w:abstractNumId w:val="4"/>
   </w:num>
   <w:num w:numId="11">
-    <w:abstractNumId w:val="4"/>
+    <w:abstractNumId w:val="3"/>
   </w:num>
   <w:num w:numId="12">
-    <w:abstractNumId w:val="3"/>
+    <w:abstractNumId w:val="2"/>
   </w:num>
   <w:num w:numId="13">
-    <w:abstractNumId w:val="2"/>
+    <w:abstractNumId w:val="1"/>
   </w:num>
-  <w:num w:numId="14">
-    <w:abstractNumId w:val="0"/>
-  </w:num>
-  <w:num w:numId="15">
-    <w:abstractNumId w:val="12"/>
+  <w:num w:numId="1000">
+    <w:abstractNumId w:val="990"/>
   </w:num>
 </w:numbering>
 </file>
 
 <file path=word/styles.xml><?xml version="1.0" encoding="utf-8"?>
-<w:styles xmlns:mc="http://schemas.openxmlformats.org/markup-compatibility/2006" xmlns:r="http://schemas.openxmlformats.org/officeDocument/2006/relationships" xmlns:w="http://schemas.openxmlformats.org/wordprocessingml/2006/main" xmlns:w14="http://schemas.microsoft.com/office/word/2010/wordml" xmlns:w15="http://schemas.microsoft.com/office/word/2012/wordml" xmlns:w16se="http://schemas.microsoft.com/office/word/2015/wordml/symex" mc:Ignorable="w14 w15 w16se">
+<w:styles xmlns:mc="http://schemas.openxmlformats.org/markup-compatibility/2006" xmlns:r="http://schemas.openxmlformats.org/officeDocument/2006/relationships" xmlns:w="http://schemas.openxmlformats.org/wordprocessingml/2006/main" xmlns:w14="http://schemas.microsoft.com/office/word/2010/wordml" mc:Ignorable="w14">
   <w:docDefaults>
     <w:rPrDefault>
       <w:rPr>
@@ -1855,368 +2003,33 @@
       </w:pPr>
     </w:pPrDefault>
   </w:docDefaults>
-  <w:latentStyles w:defLockedState="0" w:defUIPriority="0" w:defSemiHidden="0" w:defUnhideWhenUsed="0" w:defQFormat="0" w:count="375">
+  <w:latentStyles w:defLockedState="0" w:defUIPriority="0" w:defSemiHidden="0" w:defUnhideWhenUsed="0" w:defQFormat="0" w:count="267">
     <w:lsdException w:name="Normal" w:qFormat="1"/>
     <w:lsdException w:name="heading 1" w:uiPriority="9" w:qFormat="1"/>
     <w:lsdException w:name="heading 2" w:uiPriority="9" w:qFormat="1"/>
-    <w:lsdException w:name="heading 3" w:semiHidden="1" w:uiPriority="9" w:unhideWhenUsed="1" w:qFormat="1"/>
-    <w:lsdException w:name="heading 4" w:semiHidden="1" w:uiPriority="9" w:unhideWhenUsed="1" w:qFormat="1"/>
-    <w:lsdException w:name="heading 5" w:semiHidden="1" w:uiPriority="9" w:unhideWhenUsed="1" w:qFormat="1"/>
-    <w:lsdException w:name="heading 6" w:semiHidden="1" w:uiPriority="9" w:unhideWhenUsed="1" w:qFormat="1"/>
-    <w:lsdException w:name="heading 7" w:semiHidden="1" w:uiPriority="9" w:unhideWhenUsed="1" w:qFormat="1"/>
-    <w:lsdException w:name="heading 8" w:semiHidden="1" w:uiPriority="9" w:unhideWhenUsed="1" w:qFormat="1"/>
-    <w:lsdException w:name="heading 9" w:semiHidden="1" w:uiPriority="9" w:unhideWhenUsed="1" w:qFormat="1"/>
-    <w:lsdException w:name="index 1" w:semiHidden="1" w:unhideWhenUsed="1"/>
-    <w:lsdException w:name="index 2" w:semiHidden="1" w:unhideWhenUsed="1"/>
-    <w:lsdException w:name="index 3" w:semiHidden="1" w:unhideWhenUsed="1"/>
-    <w:lsdException w:name="index 4" w:semiHidden="1" w:unhideWhenUsed="1"/>
-    <w:lsdException w:name="index 5" w:semiHidden="1" w:unhideWhenUsed="1"/>
-    <w:lsdException w:name="index 6" w:semiHidden="1" w:unhideWhenUsed="1"/>
-    <w:lsdException w:name="index 7" w:semiHidden="1" w:unhideWhenUsed="1"/>
-    <w:lsdException w:name="index 8" w:semiHidden="1" w:unhideWhenUsed="1"/>
-    <w:lsdException w:name="index 9" w:semiHidden="1" w:unhideWhenUsed="1"/>
-    <w:lsdException w:name="toc 1" w:semiHidden="1" w:unhideWhenUsed="1"/>
-    <w:lsdException w:name="toc 2" w:semiHidden="1" w:unhideWhenUsed="1"/>
-    <w:lsdException w:name="toc 3" w:semiHidden="1" w:unhideWhenUsed="1"/>
-    <w:lsdException w:name="toc 4" w:semiHidden="1" w:unhideWhenUsed="1"/>
-    <w:lsdException w:name="toc 5" w:semiHidden="1" w:unhideWhenUsed="1"/>
-    <w:lsdException w:name="toc 6" w:semiHidden="1" w:unhideWhenUsed="1"/>
-    <w:lsdException w:name="toc 7" w:semiHidden="1" w:unhideWhenUsed="1"/>
-    <w:lsdException w:name="toc 8" w:semiHidden="1" w:unhideWhenUsed="1"/>
-    <w:lsdException w:name="toc 9" w:semiHidden="1" w:unhideWhenUsed="1"/>
-    <w:lsdException w:name="Normal Indent" w:semiHidden="1" w:unhideWhenUsed="1"/>
-    <w:lsdException w:name="footnote text" w:semiHidden="1" w:unhideWhenUsed="1"/>
-    <w:lsdException w:name="annotation text" w:semiHidden="1" w:unhideWhenUsed="1"/>
-    <w:lsdException w:name="header" w:semiHidden="1" w:unhideWhenUsed="1"/>
-    <w:lsdException w:name="footer" w:semiHidden="1" w:uiPriority="99" w:unhideWhenUsed="1"/>
-    <w:lsdException w:name="index heading" w:semiHidden="1" w:unhideWhenUsed="1"/>
-    <w:lsdException w:name="caption" w:semiHidden="1" w:uiPriority="35" w:unhideWhenUsed="1" w:qFormat="1"/>
-    <w:lsdException w:name="table of figures" w:semiHidden="1" w:unhideWhenUsed="1"/>
-    <w:lsdException w:name="envelope address" w:semiHidden="1" w:unhideWhenUsed="1"/>
-    <w:lsdException w:name="envelope return" w:semiHidden="1" w:unhideWhenUsed="1"/>
-    <w:lsdException w:name="footnote reference" w:semiHidden="1" w:unhideWhenUsed="1"/>
-    <w:lsdException w:name="annotation reference" w:semiHidden="1" w:unhideWhenUsed="1"/>
-    <w:lsdException w:name="line number" w:semiHidden="1" w:unhideWhenUsed="1"/>
-    <w:lsdException w:name="page number" w:semiHidden="1" w:unhideWhenUsed="1"/>
-    <w:lsdException w:name="endnote reference" w:semiHidden="1" w:unhideWhenUsed="1"/>
-    <w:lsdException w:name="endnote text" w:semiHidden="1" w:unhideWhenUsed="1"/>
-    <w:lsdException w:name="table of authorities" w:semiHidden="1" w:unhideWhenUsed="1"/>
-    <w:lsdException w:name="toa heading" w:semiHidden="1" w:unhideWhenUsed="1"/>
-    <w:lsdException w:name="List" w:semiHidden="1" w:unhideWhenUsed="1"/>
-    <w:lsdException w:name="List 2" w:semiHidden="1" w:unhideWhenUsed="1"/>
-    <w:lsdException w:name="List 3" w:semiHidden="1" w:unhideWhenUsed="1"/>
-    <w:lsdException w:name="List 4" w:semiHidden="1" w:unhideWhenUsed="1"/>
-    <w:lsdException w:name="List 5" w:semiHidden="1" w:unhideWhenUsed="1"/>
-    <w:lsdException w:name="List Bullet 2" w:semiHidden="1" w:unhideWhenUsed="1"/>
-    <w:lsdException w:name="List Bullet 3" w:semiHidden="1" w:unhideWhenUsed="1"/>
-    <w:lsdException w:name="List Bullet 4" w:semiHidden="1" w:unhideWhenUsed="1"/>
-    <w:lsdException w:name="List Bullet 5" w:semiHidden="1" w:unhideWhenUsed="1"/>
-    <w:lsdException w:name="List Number 2" w:semiHidden="1" w:unhideWhenUsed="1"/>
-    <w:lsdException w:name="List Number 3" w:semiHidden="1" w:unhideWhenUsed="1"/>
-    <w:lsdException w:name="List Number 4" w:semiHidden="1" w:unhideWhenUsed="1"/>
-    <w:lsdException w:name="List Number 5" w:semiHidden="1" w:unhideWhenUsed="1"/>
+    <w:lsdException w:name="heading 3" w:uiPriority="9" w:qFormat="1"/>
+    <w:lsdException w:name="heading 4" w:uiPriority="9" w:qFormat="1"/>
+    <w:lsdException w:name="heading 5" w:uiPriority="9" w:qFormat="1"/>
+    <w:lsdException w:name="heading 6" w:uiPriority="9" w:qFormat="1"/>
+    <w:lsdException w:name="heading 7" w:uiPriority="9" w:qFormat="1"/>
+    <w:lsdException w:name="heading 8" w:uiPriority="9" w:qFormat="1"/>
+    <w:lsdException w:name="heading 9" w:uiPriority="9" w:qFormat="1"/>
+    <w:lsdException w:name="footer" w:uiPriority="99"/>
+    <w:lsdException w:name="caption" w:uiPriority="35" w:qFormat="1"/>
     <w:lsdException w:name="Title" w:uiPriority="10" w:qFormat="1"/>
-    <w:lsdException w:name="Closing" w:semiHidden="1" w:unhideWhenUsed="1"/>
-    <w:lsdException w:name="Signature" w:semiHidden="1" w:unhideWhenUsed="1"/>
-    <w:lsdException w:name="Default Paragraph Font" w:semiHidden="1" w:unhideWhenUsed="1"/>
-    <w:lsdException w:name="Body Text" w:semiHidden="1" w:unhideWhenUsed="1"/>
-    <w:lsdException w:name="Body Text Indent" w:semiHidden="1" w:unhideWhenUsed="1"/>
-    <w:lsdException w:name="List Continue" w:semiHidden="1" w:unhideWhenUsed="1"/>
-    <w:lsdException w:name="List Continue 2" w:semiHidden="1" w:unhideWhenUsed="1"/>
     <w:lsdException w:name="Subtitle" w:uiPriority="11" w:qFormat="1"/>
-    <w:lsdException w:name="Salutation" w:semiHidden="1" w:unhideWhenUsed="1"/>
-    <w:lsdException w:name="Date" w:semiHidden="1" w:unhideWhenUsed="1"/>
-    <w:lsdException w:name="Body Text First Indent" w:semiHidden="1" w:unhideWhenUsed="1"/>
-    <w:lsdException w:name="Body Text First Indent 2" w:semiHidden="1" w:unhideWhenUsed="1"/>
-    <w:lsdException w:name="Note Heading" w:semiHidden="1" w:unhideWhenUsed="1"/>
-    <w:lsdException w:name="Body Text 2" w:semiHidden="1" w:unhideWhenUsed="1"/>
-    <w:lsdException w:name="Body Text 3" w:semiHidden="1" w:unhideWhenUsed="1"/>
-    <w:lsdException w:name="Body Text Indent 2" w:semiHidden="1" w:unhideWhenUsed="1"/>
-    <w:lsdException w:name="Body Text Indent 3" w:semiHidden="1" w:unhideWhenUsed="1"/>
-    <w:lsdException w:name="Block Text" w:semiHidden="1" w:unhideWhenUsed="1"/>
-    <w:lsdException w:name="Hyperlink" w:semiHidden="1" w:unhideWhenUsed="1"/>
-    <w:lsdException w:name="FollowedHyperlink" w:semiHidden="1" w:unhideWhenUsed="1"/>
     <w:lsdException w:name="Strong" w:uiPriority="22" w:qFormat="1"/>
     <w:lsdException w:name="Emphasis" w:uiPriority="20" w:qFormat="1"/>
-    <w:lsdException w:name="Document Map" w:semiHidden="1" w:unhideWhenUsed="1"/>
-    <w:lsdException w:name="Plain Text" w:semiHidden="1" w:unhideWhenUsed="1"/>
-    <w:lsdException w:name="E-mail Signature" w:semiHidden="1" w:unhideWhenUsed="1"/>
-    <w:lsdException w:name="HTML Top of Form" w:semiHidden="1" w:unhideWhenUsed="1"/>
-    <w:lsdException w:name="HTML Bottom of Form" w:semiHidden="1" w:unhideWhenUsed="1"/>
-    <w:lsdException w:name="Normal (Web)" w:semiHidden="1" w:unhideWhenUsed="1"/>
-    <w:lsdException w:name="HTML Acronym" w:semiHidden="1" w:unhideWhenUsed="1"/>
-    <w:lsdException w:name="HTML Address" w:semiHidden="1" w:unhideWhenUsed="1"/>
-    <w:lsdException w:name="HTML Cite" w:semiHidden="1" w:unhideWhenUsed="1"/>
-    <w:lsdException w:name="HTML Code" w:semiHidden="1" w:unhideWhenUsed="1"/>
-    <w:lsdException w:name="HTML Definition" w:semiHidden="1" w:unhideWhenUsed="1"/>
-    <w:lsdException w:name="HTML Keyboard" w:semiHidden="1" w:unhideWhenUsed="1"/>
-    <w:lsdException w:name="HTML Preformatted" w:semiHidden="1" w:unhideWhenUsed="1"/>
-    <w:lsdException w:name="HTML Sample" w:semiHidden="1" w:unhideWhenUsed="1"/>
-    <w:lsdException w:name="HTML Typewriter" w:semiHidden="1" w:unhideWhenUsed="1"/>
-    <w:lsdException w:name="HTML Variable" w:semiHidden="1" w:unhideWhenUsed="1"/>
-    <w:lsdException w:name="Normal Table" w:semiHidden="1" w:unhideWhenUsed="1"/>
-    <w:lsdException w:name="annotation subject" w:semiHidden="1" w:unhideWhenUsed="1"/>
-    <w:lsdException w:name="No List" w:semiHidden="1" w:unhideWhenUsed="1"/>
-    <w:lsdException w:name="Outline List 1" w:semiHidden="1" w:unhideWhenUsed="1"/>
-    <w:lsdException w:name="Outline List 2" w:semiHidden="1" w:unhideWhenUsed="1"/>
-    <w:lsdException w:name="Outline List 3" w:semiHidden="1" w:unhideWhenUsed="1"/>
-    <w:lsdException w:name="Table Simple 1" w:semiHidden="1" w:unhideWhenUsed="1"/>
-    <w:lsdException w:name="Table Simple 2" w:semiHidden="1" w:unhideWhenUsed="1"/>
-    <w:lsdException w:name="Table Simple 3" w:semiHidden="1" w:unhideWhenUsed="1"/>
-    <w:lsdException w:name="Table Classic 1" w:semiHidden="1" w:unhideWhenUsed="1"/>
-    <w:lsdException w:name="Table Classic 2" w:semiHidden="1" w:unhideWhenUsed="1"/>
-    <w:lsdException w:name="Table Classic 3" w:semiHidden="1" w:unhideWhenUsed="1"/>
-    <w:lsdException w:name="Table Classic 4" w:semiHidden="1" w:unhideWhenUsed="1"/>
-    <w:lsdException w:name="Table Colorful 1" w:semiHidden="1" w:unhideWhenUsed="1"/>
-    <w:lsdException w:name="Table Colorful 2" w:semiHidden="1" w:unhideWhenUsed="1"/>
-    <w:lsdException w:name="Table Colorful 3" w:semiHidden="1" w:unhideWhenUsed="1"/>
-    <w:lsdException w:name="Table Columns 1" w:semiHidden="1" w:unhideWhenUsed="1"/>
-    <w:lsdException w:name="Table Columns 2" w:semiHidden="1" w:unhideWhenUsed="1"/>
-    <w:lsdException w:name="Table Columns 3" w:semiHidden="1" w:unhideWhenUsed="1"/>
-    <w:lsdException w:name="Table Columns 4" w:semiHidden="1" w:unhideWhenUsed="1"/>
-    <w:lsdException w:name="Table Columns 5" w:semiHidden="1" w:unhideWhenUsed="1"/>
-    <w:lsdException w:name="Table Grid 1" w:semiHidden="1" w:unhideWhenUsed="1"/>
-    <w:lsdException w:name="Table Grid 2" w:semiHidden="1" w:unhideWhenUsed="1"/>
-    <w:lsdException w:name="Table Grid 3" w:semiHidden="1" w:unhideWhenUsed="1"/>
-    <w:lsdException w:name="Table Grid 4" w:semiHidden="1" w:unhideWhenUsed="1"/>
-    <w:lsdException w:name="Table Grid 5" w:semiHidden="1" w:unhideWhenUsed="1"/>
-    <w:lsdException w:name="Table Grid 6" w:semiHidden="1" w:unhideWhenUsed="1"/>
-    <w:lsdException w:name="Table Grid 7" w:semiHidden="1" w:unhideWhenUsed="1"/>
-    <w:lsdException w:name="Table Grid 8" w:semiHidden="1" w:unhideWhenUsed="1"/>
-    <w:lsdException w:name="Table List 1" w:semiHidden="1" w:unhideWhenUsed="1"/>
-    <w:lsdException w:name="Table List 2" w:semiHidden="1" w:unhideWhenUsed="1"/>
-    <w:lsdException w:name="Table List 3" w:semiHidden="1" w:unhideWhenUsed="1"/>
-    <w:lsdException w:name="Table List 4" w:semiHidden="1" w:unhideWhenUsed="1"/>
-    <w:lsdException w:name="Table List 5" w:semiHidden="1" w:unhideWhenUsed="1"/>
-    <w:lsdException w:name="Table List 6" w:semiHidden="1" w:unhideWhenUsed="1"/>
-    <w:lsdException w:name="Table List 7" w:semiHidden="1" w:unhideWhenUsed="1"/>
-    <w:lsdException w:name="Table List 8" w:semiHidden="1" w:unhideWhenUsed="1"/>
-    <w:lsdException w:name="Table 3D effects 1" w:semiHidden="1" w:unhideWhenUsed="1"/>
-    <w:lsdException w:name="Table 3D effects 2" w:semiHidden="1" w:unhideWhenUsed="1"/>
-    <w:lsdException w:name="Table 3D effects 3" w:semiHidden="1" w:unhideWhenUsed="1"/>
-    <w:lsdException w:name="Table Contemporary" w:semiHidden="1" w:unhideWhenUsed="1"/>
-    <w:lsdException w:name="Table Elegant" w:semiHidden="1" w:unhideWhenUsed="1"/>
-    <w:lsdException w:name="Table Professional" w:semiHidden="1" w:unhideWhenUsed="1"/>
-    <w:lsdException w:name="Table Subtle 1" w:semiHidden="1" w:unhideWhenUsed="1"/>
-    <w:lsdException w:name="Table Subtle 2" w:semiHidden="1" w:unhideWhenUsed="1"/>
-    <w:lsdException w:name="Table Web 1" w:semiHidden="1" w:unhideWhenUsed="1"/>
-    <w:lsdException w:name="Table Web 2" w:semiHidden="1" w:unhideWhenUsed="1"/>
     <w:lsdException w:name="No Spacing" w:uiPriority="1" w:qFormat="1"/>
-    <w:lsdException w:name="Light List"/>
-    <w:lsdException w:name="Light Grid"/>
-    <w:lsdException w:name="Medium Shading 1"/>
-    <w:lsdException w:name="Medium Shading 2"/>
-    <w:lsdException w:name="Medium List 1"/>
-    <w:lsdException w:name="Medium List 2"/>
-    <w:lsdException w:name="Medium Grid 1"/>
-    <w:lsdException w:name="Medium Grid 2"/>
-    <w:lsdException w:name="Medium Grid 3"/>
-    <w:lsdException w:name="Dark List"/>
-    <w:lsdException w:name="Colorful Shading"/>
-    <w:lsdException w:name="Colorful List"/>
-    <w:lsdException w:name="Colorful Grid"/>
-    <w:lsdException w:name="Light Shading Accent 1"/>
-    <w:lsdException w:name="Light List Accent 1"/>
-    <w:lsdException w:name="Light Grid Accent 1"/>
-    <w:lsdException w:name="Medium Shading 1 Accent 1"/>
-    <w:lsdException w:name="Medium Shading 2 Accent 1"/>
-    <w:lsdException w:name="Medium List 1 Accent 1"/>
-    <w:lsdException w:name="Revision" w:semiHidden="1"/>
     <w:lsdException w:name="List Paragraph" w:uiPriority="34" w:qFormat="1"/>
     <w:lsdException w:name="Quote" w:uiPriority="29" w:qFormat="1"/>
     <w:lsdException w:name="Intense Quote" w:uiPriority="30" w:qFormat="1"/>
-    <w:lsdException w:name="Medium List 2 Accent 1"/>
-    <w:lsdException w:name="Medium Grid 1 Accent 1"/>
-    <w:lsdException w:name="Medium Grid 2 Accent 1"/>
-    <w:lsdException w:name="Medium Grid 3 Accent 1"/>
-    <w:lsdException w:name="Dark List Accent 1"/>
-    <w:lsdException w:name="Colorful Shading Accent 1"/>
-    <w:lsdException w:name="Colorful List Accent 1"/>
-    <w:lsdException w:name="Colorful Grid Accent 1"/>
-    <w:lsdException w:name="Light Shading Accent 2"/>
-    <w:lsdException w:name="Light List Accent 2"/>
-    <w:lsdException w:name="Light Grid Accent 2"/>
-    <w:lsdException w:name="Medium Shading 1 Accent 2"/>
-    <w:lsdException w:name="Medium Shading 2 Accent 2"/>
-    <w:lsdException w:name="Medium List 1 Accent 2"/>
-    <w:lsdException w:name="Medium List 2 Accent 2"/>
-    <w:lsdException w:name="Medium Grid 1 Accent 2"/>
-    <w:lsdException w:name="Medium Grid 2 Accent 2"/>
-    <w:lsdException w:name="Medium Grid 3 Accent 2"/>
-    <w:lsdException w:name="Dark List Accent 2"/>
-    <w:lsdException w:name="Colorful Shading Accent 2"/>
-    <w:lsdException w:name="Colorful List Accent 2"/>
-    <w:lsdException w:name="Colorful Grid Accent 2"/>
-    <w:lsdException w:name="Light Shading Accent 3"/>
-    <w:lsdException w:name="Light List Accent 3"/>
-    <w:lsdException w:name="Light Grid Accent 3"/>
-    <w:lsdException w:name="Medium Shading 1 Accent 3"/>
-    <w:lsdException w:name="Medium Shading 2 Accent 3"/>
-    <w:lsdException w:name="Medium List 1 Accent 3"/>
-    <w:lsdException w:name="Medium List 2 Accent 3"/>
-    <w:lsdException w:name="Medium Grid 1 Accent 3"/>
-    <w:lsdException w:name="Medium Grid 2 Accent 3"/>
-    <w:lsdException w:name="Medium Grid 3 Accent 3"/>
-    <w:lsdException w:name="Dark List Accent 3"/>
-    <w:lsdException w:name="Colorful Shading Accent 3"/>
-    <w:lsdException w:name="Colorful List Accent 3"/>
-    <w:lsdException w:name="Colorful Grid Accent 3"/>
-    <w:lsdException w:name="Light Shading Accent 4"/>
-    <w:lsdException w:name="Light List Accent 4"/>
-    <w:lsdException w:name="Light Grid Accent 4"/>
-    <w:lsdException w:name="Medium Shading 1 Accent 4"/>
-    <w:lsdException w:name="Medium Shading 2 Accent 4"/>
-    <w:lsdException w:name="Medium List 1 Accent 4"/>
-    <w:lsdException w:name="Medium List 2 Accent 4"/>
-    <w:lsdException w:name="Medium Grid 1 Accent 4"/>
-    <w:lsdException w:name="Medium Grid 2 Accent 4"/>
-    <w:lsdException w:name="Medium Grid 3 Accent 4"/>
-    <w:lsdException w:name="Dark List Accent 4"/>
-    <w:lsdException w:name="Colorful Shading Accent 4"/>
-    <w:lsdException w:name="Colorful List Accent 4"/>
-    <w:lsdException w:name="Colorful Grid Accent 4"/>
-    <w:lsdException w:name="Light Shading Accent 5"/>
-    <w:lsdException w:name="Light List Accent 5"/>
-    <w:lsdException w:name="Light Grid Accent 5"/>
-    <w:lsdException w:name="Medium Shading 1 Accent 5"/>
-    <w:lsdException w:name="Medium Shading 2 Accent 5"/>
-    <w:lsdException w:name="Medium List 1 Accent 5"/>
-    <w:lsdException w:name="Medium List 2 Accent 5"/>
-    <w:lsdException w:name="Medium Grid 1 Accent 5"/>
-    <w:lsdException w:name="Medium Grid 2 Accent 5"/>
-    <w:lsdException w:name="Medium Grid 3 Accent 5"/>
-    <w:lsdException w:name="Dark List Accent 5"/>
-    <w:lsdException w:name="Colorful Shading Accent 5"/>
-    <w:lsdException w:name="Colorful List Accent 5"/>
-    <w:lsdException w:name="Colorful Grid Accent 5"/>
-    <w:lsdException w:name="Light Shading Accent 6"/>
-    <w:lsdException w:name="Light List Accent 6"/>
-    <w:lsdException w:name="Light Grid Accent 6"/>
-    <w:lsdException w:name="Medium Shading 1 Accent 6"/>
-    <w:lsdException w:name="Medium Shading 2 Accent 6"/>
-    <w:lsdException w:name="Medium List 1 Accent 6"/>
-    <w:lsdException w:name="Medium List 2 Accent 6"/>
-    <w:lsdException w:name="Medium Grid 1 Accent 6"/>
-    <w:lsdException w:name="Medium Grid 2 Accent 6"/>
-    <w:lsdException w:name="Medium Grid 3 Accent 6"/>
-    <w:lsdException w:name="Dark List Accent 6"/>
-    <w:lsdException w:name="Colorful Shading Accent 6"/>
-    <w:lsdException w:name="Colorful List Accent 6"/>
-    <w:lsdException w:name="Colorful Grid Accent 6"/>
     <w:lsdException w:name="Subtle Emphasis" w:uiPriority="19" w:qFormat="1"/>
     <w:lsdException w:name="Intense Emphasis" w:uiPriority="21" w:qFormat="1"/>
     <w:lsdException w:name="Subtle Reference" w:uiPriority="31" w:qFormat="1"/>
     <w:lsdException w:name="Intense Reference" w:uiPriority="32" w:qFormat="1"/>
     <w:lsdException w:name="Book Title" w:uiPriority="33" w:qFormat="1"/>
     <w:lsdException w:name="TOC Heading" w:uiPriority="39" w:qFormat="1"/>
-    <w:lsdException w:name="Plain Table 1" w:uiPriority="41"/>
-    <w:lsdException w:name="Plain Table 2" w:uiPriority="42"/>
-    <w:lsdException w:name="Plain Table 3" w:uiPriority="43"/>
-    <w:lsdException w:name="Plain Table 4" w:uiPriority="44"/>
-    <w:lsdException w:name="Plain Table 5" w:uiPriority="45"/>
-    <w:lsdException w:name="Grid Table Light" w:uiPriority="40"/>
-    <w:lsdException w:name="Grid Table 1 Light" w:uiPriority="46"/>
-    <w:lsdException w:name="Grid Table 2" w:uiPriority="47"/>
-    <w:lsdException w:name="Grid Table 3" w:uiPriority="48"/>
-    <w:lsdException w:name="Grid Table 4" w:uiPriority="49"/>
-    <w:lsdException w:name="Grid Table 5 Dark" w:uiPriority="50"/>
-    <w:lsdException w:name="Grid Table 6 Colorful" w:uiPriority="51"/>
-    <w:lsdException w:name="Grid Table 7 Colorful" w:uiPriority="52"/>
-    <w:lsdException w:name="Grid Table 1 Light Accent 1" w:uiPriority="46"/>
-    <w:lsdException w:name="Grid Table 2 Accent 1" w:uiPriority="47"/>
-    <w:lsdException w:name="Grid Table 3 Accent 1" w:uiPriority="48"/>
-    <w:lsdException w:name="Grid Table 4 Accent 1" w:uiPriority="49"/>
-    <w:lsdException w:name="Grid Table 5 Dark Accent 1" w:uiPriority="50"/>
-    <w:lsdException w:name="Grid Table 6 Colorful Accent 1" w:uiPriority="51"/>
-    <w:lsdException w:name="Grid Table 7 Colorful Accent 1" w:uiPriority="52"/>
-    <w:lsdException w:name="Grid Table 1 Light Accent 2" w:uiPriority="46"/>
-    <w:lsdException w:name="Grid Table 2 Accent 2" w:uiPriority="47"/>
-    <w:lsdException w:name="Grid Table 3 Accent 2" w:uiPriority="48"/>
-    <w:lsdException w:name="Grid Table 4 Accent 2" w:uiPriority="49"/>
-    <w:lsdException w:name="Grid Table 5 Dark Accent 2" w:uiPriority="50"/>
-    <w:lsdException w:name="Grid Table 6 Colorful Accent 2" w:uiPriority="51"/>
-    <w:lsdException w:name="Grid Table 7 Colorful Accent 2" w:uiPriority="52"/>
-    <w:lsdException w:name="Grid Table 1 Light Accent 3" w:uiPriority="46"/>
-    <w:lsdException w:name="Grid Table 2 Accent 3" w:uiPriority="47"/>
-    <w:lsdException w:name="Grid Table 3 Accent 3" w:uiPriority="48"/>
-    <w:lsdException w:name="Grid Table 4 Accent 3" w:uiPriority="49"/>
-    <w:lsdException w:name="Grid Table 5 Dark Accent 3" w:uiPriority="50"/>
-    <w:lsdException w:name="Grid Table 6 Colorful Accent 3" w:uiPriority="51"/>
-    <w:lsdException w:name="Grid Table 7 Colorful Accent 3" w:uiPriority="52"/>
-    <w:lsdException w:name="Grid Table 1 Light Accent 4" w:uiPriority="46"/>
-    <w:lsdException w:name="Grid Table 2 Accent 4" w:uiPriority="47"/>
-    <w:lsdException w:name="Grid Table 3 Accent 4" w:uiPriority="48"/>
-    <w:lsdException w:name="Grid Table 4 Accent 4" w:uiPriority="49"/>
-    <w:lsdException w:name="Grid Table 5 Dark Accent 4" w:uiPriority="50"/>
-    <w:lsdException w:name="Grid Table 6 Colorful Accent 4" w:uiPriority="51"/>
-    <w:lsdException w:name="Grid Table 7 Colorful Accent 4" w:uiPriority="52"/>
-    <w:lsdException w:name="Grid Table 1 Light Accent 5" w:uiPriority="46"/>
-    <w:lsdException w:name="Grid Table 2 Accent 5" w:uiPriority="47"/>
-    <w:lsdException w:name="Grid Table 3 Accent 5" w:uiPriority="48"/>
-    <w:lsdException w:name="Grid Table 4 Accent 5" w:uiPriority="49"/>
-    <w:lsdException w:name="Grid Table 5 Dark Accent 5" w:uiPriority="50"/>
-    <w:lsdException w:name="Grid Table 6 Colorful Accent 5" w:uiPriority="51"/>
-    <w:lsdException w:name="Grid Table 7 Colorful Accent 5" w:uiPriority="52"/>
-    <w:lsdException w:name="Grid Table 1 Light Accent 6" w:uiPriority="46"/>
-    <w:lsdException w:name="Grid Table 2 Accent 6" w:uiPriority="47"/>
-    <w:lsdException w:name="Grid Table 3 Accent 6" w:uiPriority="48"/>
-    <w:lsdException w:name="Grid Table 4 Accent 6" w:uiPriority="49"/>
-    <w:lsdException w:name="Grid Table 5 Dark Accent 6" w:uiPriority="50"/>
-    <w:lsdException w:name="Grid Table 6 Colorful Accent 6" w:uiPriority="51"/>
-    <w:lsdException w:name="Grid Table 7 Colorful Accent 6" w:uiPriority="52"/>
-    <w:lsdException w:name="List Table 1 Light" w:uiPriority="46"/>
-    <w:lsdException w:name="List Table 2" w:uiPriority="47"/>
-    <w:lsdException w:name="List Table 3" w:uiPriority="48"/>
-    <w:lsdException w:name="List Table 4" w:uiPriority="49"/>
-    <w:lsdException w:name="List Table 5 Dark" w:uiPriority="50"/>
-    <w:lsdException w:name="List Table 6 Colorful" w:uiPriority="51"/>
-    <w:lsdException w:name="List Table 7 Colorful" w:uiPriority="52"/>
-    <w:lsdException w:name="List Table 1 Light Accent 1" w:uiPriority="46"/>
-    <w:lsdException w:name="List Table 2 Accent 1" w:uiPriority="47"/>
-    <w:lsdException w:name="List Table 3 Accent 1" w:uiPriority="48"/>
-    <w:lsdException w:name="List Table 4 Accent 1" w:uiPriority="49"/>
-    <w:lsdException w:name="List Table 5 Dark Accent 1" w:uiPriority="50"/>
-    <w:lsdException w:name="List Table 6 Colorful Accent 1" w:uiPriority="51"/>
-    <w:lsdException w:name="List Table 7 Colorful Accent 1" w:uiPriority="52"/>
-    <w:lsdException w:name="List Table 1 Light Accent 2" w:uiPriority="46"/>
-    <w:lsdException w:name="List Table 2 Accent 2" w:uiPriority="47"/>
-    <w:lsdException w:name="List Table 3 Accent 2" w:uiPriority="48"/>
-    <w:lsdException w:name="List Table 4 Accent 2" w:uiPriority="49"/>
-    <w:lsdException w:name="List Table 5 Dark Accent 2" w:uiPriority="50"/>
-    <w:lsdException w:name="List Table 6 Colorful Accent 2" w:uiPriority="51"/>
-    <w:lsdException w:name="List Table 7 Colorful Accent 2" w:uiPriority="52"/>
-    <w:lsdException w:name="List Table 1 Light Accent 3" w:uiPriority="46"/>
-    <w:lsdException w:name="List Table 2 Accent 3" w:uiPriority="47"/>
-    <w:lsdException w:name="List Table 3 Accent 3" w:uiPriority="48"/>
-    <w:lsdException w:name="List Table 4 Accent 3" w:uiPriority="49"/>
-    <w:lsdException w:name="List Table 5 Dark Accent 3" w:uiPriority="50"/>
-    <w:lsdException w:name="List Table 6 Colorful Accent 3" w:uiPriority="51"/>
-    <w:lsdException w:name="List Table 7 Colorful Accent 3" w:uiPriority="52"/>
-    <w:lsdException w:name="List Table 1 Light Accent 4" w:uiPriority="46"/>
-    <w:lsdException w:name="List Table 2 Accent 4" w:uiPriority="47"/>
-    <w:lsdException w:name="List Table 3 Accent 4" w:uiPriority="48"/>
-    <w:lsdException w:name="List Table 4 Accent 4" w:uiPriority="49"/>
-    <w:lsdException w:name="List Table 5 Dark Accent 4" w:uiPriority="50"/>
-    <w:lsdException w:name="List Table 6 Colorful Accent 4" w:uiPriority="51"/>
-    <w:lsdException w:name="List Table 7 Colorful Accent 4" w:uiPriority="52"/>
-    <w:lsdException w:name="List Table 1 Light Accent 5" w:uiPriority="46"/>
-    <w:lsdException w:name="List Table 2 Accent 5" w:uiPriority="47"/>
-    <w:lsdException w:name="List Table 3 Accent 5" w:uiPriority="48"/>
-    <w:lsdException w:name="List Table 4 Accent 5" w:uiPriority="49"/>
-    <w:lsdException w:name="List Table 5 Dark Accent 5" w:uiPriority="50"/>
-    <w:lsdException w:name="List Table 6 Colorful Accent 5" w:uiPriority="51"/>
-    <w:lsdException w:name="List Table 7 Colorful Accent 5" w:uiPriority="52"/>
-    <w:lsdException w:name="List Table 1 Light Accent 6" w:uiPriority="46"/>
-    <w:lsdException w:name="List Table 2 Accent 6" w:uiPriority="47"/>
-    <w:lsdException w:name="List Table 3 Accent 6" w:uiPriority="48"/>
-    <w:lsdException w:name="List Table 4 Accent 6" w:uiPriority="49"/>
-    <w:lsdException w:name="List Table 5 Dark Accent 6" w:uiPriority="50"/>
-    <w:lsdException w:name="List Table 6 Colorful Accent 6" w:uiPriority="51"/>
-    <w:lsdException w:name="List Table 7 Colorful Accent 6" w:uiPriority="52"/>
-    <w:lsdException w:name="Mention" w:semiHidden="1" w:uiPriority="99" w:unhideWhenUsed="1"/>
-    <w:lsdException w:name="Smart Hyperlink" w:semiHidden="1" w:uiPriority="99" w:unhideWhenUsed="1"/>
-    <w:lsdException w:name="Hashtag" w:semiHidden="1" w:uiPriority="99" w:unhideWhenUsed="1"/>
-    <w:lsdException w:name="Unresolved Mention" w:semiHidden="1" w:uiPriority="99" w:unhideWhenUsed="1"/>
   </w:latentStyles>
   <w:style w:type="paragraph" w:default="1" w:styleId="Normal">
     <w:name w:val="Normal"/>
@@ -3292,189 +3105,123 @@
     <w:name w:val="ConstantTok"/>
     <w:basedOn w:val="VerbatimChar"/>
     <w:rPr>
-      <w:rFonts w:ascii="Times New Roman" w:hAnsi="Times New Roman"/>
-      <w:i w:val="0"/>
       <w:color w:val="880000"/>
-      <w:sz w:val="24"/>
-      <w:u w:val="double"/>
     </w:rPr>
   </w:style>
   <w:style w:type="character" w:customStyle="1" w:styleId="SpecialCharTok">
     <w:name w:val="SpecialCharTok"/>
     <w:basedOn w:val="VerbatimChar"/>
     <w:rPr>
-      <w:rFonts w:ascii="Times New Roman" w:hAnsi="Times New Roman"/>
-      <w:i w:val="0"/>
-      <w:color w:val="4070A0"/>
-      <w:sz w:val="24"/>
-      <w:u w:val="double"/>
+      <w:color w:val="4070a0"/>
     </w:rPr>
   </w:style>
   <w:style w:type="character" w:customStyle="1" w:styleId="VerbatimStringTok">
     <w:name w:val="VerbatimStringTok"/>
     <w:basedOn w:val="VerbatimChar"/>
     <w:rPr>
-      <w:rFonts w:ascii="Times New Roman" w:hAnsi="Times New Roman"/>
-      <w:i w:val="0"/>
-      <w:color w:val="4070A0"/>
-      <w:sz w:val="24"/>
-      <w:u w:val="double"/>
+      <w:color w:val="4070a0"/>
     </w:rPr>
   </w:style>
   <w:style w:type="character" w:customStyle="1" w:styleId="SpecialStringTok">
     <w:name w:val="SpecialStringTok"/>
     <w:basedOn w:val="VerbatimChar"/>
     <w:rPr>
-      <w:rFonts w:ascii="Times New Roman" w:hAnsi="Times New Roman"/>
-      <w:i w:val="0"/>
-      <w:color w:val="BB6688"/>
-      <w:sz w:val="24"/>
-      <w:u w:val="double"/>
+      <w:color w:val="bb6688"/>
     </w:rPr>
   </w:style>
   <w:style w:type="character" w:customStyle="1" w:styleId="ImportTok">
     <w:name w:val="ImportTok"/>
     <w:basedOn w:val="VerbatimChar"/>
-    <w:rPr>
-      <w:rFonts w:ascii="Times New Roman" w:hAnsi="Times New Roman"/>
-      <w:i w:val="0"/>
-      <w:sz w:val="24"/>
-      <w:u w:val="double"/>
-    </w:rPr>
+    <w:rPr/>
   </w:style>
   <w:style w:type="character" w:customStyle="1" w:styleId="DocumentationTok">
     <w:name w:val="DocumentationTok"/>
     <w:basedOn w:val="VerbatimChar"/>
     <w:rPr>
-      <w:rFonts w:ascii="Times New Roman" w:hAnsi="Times New Roman"/>
+      <w:color w:val="ba2121"/>
       <w:i/>
-      <w:color w:val="BA2121"/>
-      <w:sz w:val="24"/>
-      <w:u w:val="double"/>
     </w:rPr>
   </w:style>
   <w:style w:type="character" w:customStyle="1" w:styleId="AnnotationTok">
     <w:name w:val="AnnotationTok"/>
     <w:basedOn w:val="VerbatimChar"/>
     <w:rPr>
-      <w:rFonts w:ascii="Times New Roman" w:hAnsi="Times New Roman"/>
+      <w:color w:val="60a0b0"/>
       <w:b/>
       <w:i/>
-      <w:color w:val="60A0B0"/>
-      <w:sz w:val="24"/>
-      <w:u w:val="double"/>
     </w:rPr>
   </w:style>
   <w:style w:type="character" w:customStyle="1" w:styleId="CommentVarTok">
     <w:name w:val="CommentVarTok"/>
     <w:basedOn w:val="VerbatimChar"/>
     <w:rPr>
-      <w:rFonts w:ascii="Times New Roman" w:hAnsi="Times New Roman"/>
+      <w:color w:val="60a0b0"/>
       <w:b/>
       <w:i/>
-      <w:color w:val="60A0B0"/>
-      <w:sz w:val="24"/>
-      <w:u w:val="double"/>
     </w:rPr>
   </w:style>
   <w:style w:type="character" w:customStyle="1" w:styleId="VariableTok">
     <w:name w:val="VariableTok"/>
     <w:basedOn w:val="VerbatimChar"/>
     <w:rPr>
-      <w:rFonts w:ascii="Times New Roman" w:hAnsi="Times New Roman"/>
-      <w:i w:val="0"/>
-      <w:color w:val="19177C"/>
-      <w:sz w:val="24"/>
-      <w:u w:val="double"/>
+      <w:color w:val="19177c"/>
     </w:rPr>
   </w:style>
   <w:style w:type="character" w:customStyle="1" w:styleId="ControlFlowTok">
     <w:name w:val="ControlFlowTok"/>
     <w:basedOn w:val="VerbatimChar"/>
     <w:rPr>
-      <w:rFonts w:ascii="Times New Roman" w:hAnsi="Times New Roman"/>
+      <w:color w:val="007020"/>
       <w:b/>
-      <w:i w:val="0"/>
-      <w:color w:val="007020"/>
-      <w:sz w:val="24"/>
-      <w:u w:val="double"/>
     </w:rPr>
   </w:style>
   <w:style w:type="character" w:customStyle="1" w:styleId="OperatorTok">
     <w:name w:val="OperatorTok"/>
     <w:basedOn w:val="VerbatimChar"/>
     <w:rPr>
-      <w:rFonts w:ascii="Times New Roman" w:hAnsi="Times New Roman"/>
-      <w:i w:val="0"/>
       <w:color w:val="666666"/>
-      <w:sz w:val="24"/>
-      <w:u w:val="double"/>
     </w:rPr>
   </w:style>
   <w:style w:type="character" w:customStyle="1" w:styleId="BuiltInTok">
     <w:name w:val="BuiltInTok"/>
     <w:basedOn w:val="VerbatimChar"/>
-    <w:rPr>
-      <w:rFonts w:ascii="Times New Roman" w:hAnsi="Times New Roman"/>
-      <w:i w:val="0"/>
-      <w:sz w:val="24"/>
-      <w:u w:val="double"/>
-    </w:rPr>
+    <w:rPr/>
   </w:style>
   <w:style w:type="character" w:customStyle="1" w:styleId="ExtensionTok">
     <w:name w:val="ExtensionTok"/>
     <w:basedOn w:val="VerbatimChar"/>
-    <w:rPr>
-      <w:rFonts w:ascii="Times New Roman" w:hAnsi="Times New Roman"/>
-      <w:i w:val="0"/>
-      <w:sz w:val="24"/>
-      <w:u w:val="double"/>
-    </w:rPr>
+    <w:rPr/>
   </w:style>
   <w:style w:type="character" w:customStyle="1" w:styleId="PreprocessorTok">
     <w:name w:val="PreprocessorTok"/>
     <w:basedOn w:val="VerbatimChar"/>
     <w:rPr>
-      <w:rFonts w:ascii="Times New Roman" w:hAnsi="Times New Roman"/>
-      <w:i w:val="0"/>
-      <w:color w:val="BC7A00"/>
-      <w:sz w:val="24"/>
-      <w:u w:val="double"/>
+      <w:color w:val="bc7a00"/>
     </w:rPr>
   </w:style>
   <w:style w:type="character" w:customStyle="1" w:styleId="AttributeTok">
     <w:name w:val="AttributeTok"/>
     <w:basedOn w:val="VerbatimChar"/>
     <w:rPr>
-      <w:rFonts w:ascii="Times New Roman" w:hAnsi="Times New Roman"/>
-      <w:i w:val="0"/>
-      <w:color w:val="7D9029"/>
-      <w:sz w:val="24"/>
-      <w:u w:val="double"/>
+      <w:color w:val="7d9029"/>
     </w:rPr>
   </w:style>
   <w:style w:type="character" w:customStyle="1" w:styleId="InformationTok">
     <w:name w:val="InformationTok"/>
     <w:basedOn w:val="VerbatimChar"/>
     <w:rPr>
-      <w:rFonts w:ascii="Times New Roman" w:hAnsi="Times New Roman"/>
+      <w:color w:val="60a0b0"/>
       <w:b/>
       <w:i/>
-      <w:color w:val="60A0B0"/>
-      <w:sz w:val="24"/>
-      <w:u w:val="double"/>
     </w:rPr>
   </w:style>
   <w:style w:type="character" w:customStyle="1" w:styleId="WarningTok">
     <w:name w:val="WarningTok"/>
     <w:basedOn w:val="VerbatimChar"/>
     <w:rPr>
-      <w:rFonts w:ascii="Times New Roman" w:hAnsi="Times New Roman"/>
+      <w:color w:val="60a0b0"/>
       <w:b/>
       <w:i/>
-      <w:color w:val="60A0B0"/>
-      <w:sz w:val="24"/>
-      <w:u w:val="double"/>
     </w:rPr>
   </w:style>
 </w:styles>

</xml_diff>